<commit_message>
Updated VS 2010 intro
</commit_message>
<xml_diff>
--- a/Presentation/Введение в Visual Studio 2010.docx
+++ b/Presentation/Введение в Visual Studio 2010.docx
@@ -758,7 +758,92 @@
     </w:p>
     <w:p>
       <w:pPr>
-        <w:pStyle w:val="Heading1"/>
+        <w:pStyle w:val="Heading2"/>
+        <w:rPr>
+          <w:lang w:val="ru-RU"/>
+        </w:rPr>
+      </w:pPr>
+      <w:r>
+        <w:rPr>
+          <w:lang w:val="ru-RU"/>
+        </w:rPr>
+        <w:t>Работа с проектом</w:t>
+      </w:r>
+    </w:p>
+    <w:p>
+      <w:pPr>
+        <w:rPr>
+          <w:lang w:val="ru-RU"/>
+        </w:rPr>
+      </w:pPr>
+      <w:r>
+        <w:rPr>
+          <w:lang w:val="ru-RU"/>
+        </w:rPr>
+        <w:t xml:space="preserve">Решение (файл с расширением </w:t>
+      </w:r>
+      <w:proofErr w:type="spellStart"/>
+      <w:r>
+        <w:t>sln</w:t>
+      </w:r>
+      <w:proofErr w:type="spellEnd"/>
+      <w:r>
+        <w:rPr>
+          <w:lang w:val="ru-RU"/>
+        </w:rPr>
+        <w:t xml:space="preserve">). </w:t>
+      </w:r>
+      <w:r>
+        <w:rPr>
+          <w:lang w:val="ru-RU"/>
+        </w:rPr>
+        <w:t xml:space="preserve">Файлы проектов – расширение файла </w:t>
+      </w:r>
+      <w:proofErr w:type="spellStart"/>
+      <w:r>
+        <w:t>csproj</w:t>
+      </w:r>
+      <w:proofErr w:type="spellEnd"/>
+      <w:r>
+        <w:rPr>
+          <w:lang w:val="ru-RU"/>
+        </w:rPr>
+        <w:t xml:space="preserve"> </w:t>
+      </w:r>
+      <w:r>
+        <w:rPr>
+          <w:lang w:val="ru-RU"/>
+        </w:rPr>
+        <w:t xml:space="preserve">для проектов на </w:t>
+      </w:r>
+      <w:r>
+        <w:t>C</w:t>
+      </w:r>
+      <w:r>
+        <w:rPr>
+          <w:lang w:val="ru-RU"/>
+        </w:rPr>
+        <w:t>#. Soluti</w:t>
+      </w:r>
+      <w:r>
+        <w:t>o</w:t>
+      </w:r>
+      <w:r>
+        <w:rPr>
+          <w:lang w:val="ru-RU"/>
+        </w:rPr>
+        <w:t xml:space="preserve">n </w:t>
+      </w:r>
+      <w:r>
+        <w:rPr>
+          <w:lang w:val="ru-RU"/>
+        </w:rPr>
+        <w:t>состоит из одного или нескольких проектов.</w:t>
+      </w:r>
+    </w:p>
+    <w:p>
+      <w:pPr>
+        <w:pStyle w:val="Heading3"/>
       </w:pPr>
       <w:r>
         <w:rPr>
@@ -771,13 +856,213 @@
       </w:r>
     </w:p>
     <w:p>
+      <w:pPr>
+        <w:rPr>
+          <w:lang w:val="ru-RU"/>
+        </w:rPr>
+      </w:pPr>
       <w:r>
         <w:t>Solution -&gt; projects</w:t>
       </w:r>
     </w:p>
     <w:p>
       <w:pPr>
-        <w:pStyle w:val="Heading1"/>
+        <w:pStyle w:val="Heading3"/>
+        <w:rPr>
+          <w:lang w:val="ru-RU"/>
+        </w:rPr>
+      </w:pPr>
+      <w:r>
+        <w:rPr>
+          <w:lang w:val="ru-RU"/>
+        </w:rPr>
+        <w:t>Добавление новых файлов</w:t>
+      </w:r>
+    </w:p>
+    <w:p>
+      <w:pPr>
+        <w:rPr>
+          <w:lang w:val="ru-RU"/>
+        </w:rPr>
+      </w:pPr>
+      <w:bookmarkStart w:id="0" w:name="_GoBack"/>
+      <w:bookmarkEnd w:id="0"/>
+      <w:r>
+        <w:rPr>
+          <w:lang w:val="ru-RU"/>
+        </w:rPr>
+        <w:t>Добавление нового файла</w:t>
+      </w:r>
+      <w:r>
+        <w:rPr>
+          <w:lang w:val="ru-RU"/>
+        </w:rPr>
+        <w:t xml:space="preserve"> или папки</w:t>
+      </w:r>
+    </w:p>
+    <w:p>
+      <w:pPr>
+        <w:rPr>
+          <w:lang w:val="ru-RU"/>
+        </w:rPr>
+      </w:pPr>
+      <w:r>
+        <w:rPr>
+          <w:lang w:val="ru-RU"/>
+        </w:rPr>
+        <w:t xml:space="preserve">Добавление нового </w:t>
+      </w:r>
+      <w:r>
+        <w:rPr>
+          <w:lang w:val="ru-RU"/>
+        </w:rPr>
+        <w:t>проекта</w:t>
+      </w:r>
+    </w:p>
+    <w:p>
+      <w:pPr>
+        <w:rPr>
+          <w:lang w:val="ru-RU"/>
+        </w:rPr>
+      </w:pPr>
+      <w:r>
+        <w:rPr>
+          <w:lang w:val="ru-RU"/>
+        </w:rPr>
+        <w:t>Новый референс</w:t>
+      </w:r>
+    </w:p>
+    <w:p>
+      <w:pPr>
+        <w:pStyle w:val="Heading2"/>
+      </w:pPr>
+      <w:r>
+        <w:rPr>
+          <w:lang w:val="ru-RU"/>
+        </w:rPr>
+        <w:t>Некоторые</w:t>
+      </w:r>
+      <w:r>
+        <w:t xml:space="preserve"> </w:t>
+      </w:r>
+      <w:r>
+        <w:rPr>
+          <w:lang w:val="ru-RU"/>
+        </w:rPr>
+        <w:t>команды</w:t>
+      </w:r>
+      <w:r>
+        <w:t xml:space="preserve"> </w:t>
+      </w:r>
+      <w:r>
+        <w:rPr>
+          <w:lang w:val="ru-RU"/>
+        </w:rPr>
+        <w:t>главного</w:t>
+      </w:r>
+      <w:r>
+        <w:t xml:space="preserve"> </w:t>
+      </w:r>
+      <w:r>
+        <w:rPr>
+          <w:lang w:val="ru-RU"/>
+        </w:rPr>
+        <w:t>меню</w:t>
+      </w:r>
+    </w:p>
+    <w:p>
+      <w:r>
+        <w:rPr>
+          <w:lang w:val="ru-RU"/>
+        </w:rPr>
+        <w:t xml:space="preserve">Для быстрого доступа к меню верхнего уровня нажмите </w:t>
+      </w:r>
+      <w:r>
+        <w:t>Alt</w:t>
+      </w:r>
+      <w:r>
+        <w:rPr>
+          <w:lang w:val="ru-RU"/>
+        </w:rPr>
+        <w:t xml:space="preserve"> </w:t>
+      </w:r>
+      <w:r>
+        <w:rPr>
+          <w:lang w:val="ru-RU"/>
+        </w:rPr>
+        <w:t xml:space="preserve">и букву которая подчеркнута в </w:t>
+      </w:r>
+      <w:r>
+        <w:rPr>
+          <w:lang w:val="ru-RU"/>
+        </w:rPr>
+        <w:t>имени элемента. Например, комбинация</w:t>
+      </w:r>
+      <w:r>
+        <w:t xml:space="preserve"> </w:t>
+      </w:r>
+      <w:proofErr w:type="spellStart"/>
+      <w:r>
+        <w:t>Alt+B</w:t>
+      </w:r>
+      <w:proofErr w:type="spellEnd"/>
+      <w:r>
+        <w:t xml:space="preserve"> </w:t>
+      </w:r>
+      <w:r>
+        <w:rPr>
+          <w:lang w:val="ru-RU"/>
+        </w:rPr>
+        <w:t xml:space="preserve">откроет меню </w:t>
+      </w:r>
+      <w:r>
+        <w:rPr>
+          <w:u w:val="single"/>
+        </w:rPr>
+        <w:t>B</w:t>
+      </w:r>
+      <w:r>
+        <w:t>uild.</w:t>
+      </w:r>
+    </w:p>
+    <w:p>
+      <w:pPr>
+        <w:pStyle w:val="Heading3"/>
+      </w:pPr>
+      <w:r>
+        <w:rPr>
+          <w:lang w:val="ru-RU"/>
+        </w:rPr>
+        <w:t xml:space="preserve">Меню </w:t>
+      </w:r>
+      <w:r>
+        <w:rPr>
+          <w:u w:val="single"/>
+        </w:rPr>
+        <w:t>E</w:t>
+      </w:r>
+      <w:r>
+        <w:t>dit</w:t>
+      </w:r>
+    </w:p>
+    <w:p>
+      <w:r>
+        <w:t>Find and replace</w:t>
+      </w:r>
+    </w:p>
+    <w:p>
+      <w:pPr>
+        <w:rPr>
+          <w:lang w:val="ru-RU"/>
+        </w:rPr>
+      </w:pPr>
+      <w:r>
+        <w:t>Go to</w:t>
+      </w:r>
+    </w:p>
+    <w:p>
+      <w:pPr>
+        <w:pStyle w:val="Heading2"/>
         <w:rPr>
           <w:lang w:val="ru-RU"/>
         </w:rPr>
@@ -791,59 +1076,285 @@
     </w:p>
     <w:p>
       <w:pPr>
+        <w:pStyle w:val="Heading3"/>
+        <w:rPr>
+          <w:lang w:val="ru-RU"/>
+        </w:rPr>
+      </w:pPr>
+      <w:r>
+        <w:t>Code</w:t>
+      </w:r>
+      <w:r>
+        <w:rPr>
+          <w:lang w:val="ru-RU"/>
+        </w:rPr>
+        <w:t xml:space="preserve"> </w:t>
+      </w:r>
+      <w:r>
+        <w:t>Snippets</w:t>
+      </w:r>
+    </w:p>
+    <w:p>
+      <w:r>
+        <w:rPr>
+          <w:lang w:val="ru-RU"/>
+        </w:rPr>
+        <w:t xml:space="preserve">Code Snippets </w:t>
+      </w:r>
+      <w:r>
+        <w:rPr>
+          <w:lang w:val="ru-RU"/>
+        </w:rPr>
+        <w:t>(ф</w:t>
+      </w:r>
+      <w:r>
+        <w:rPr>
+          <w:lang w:val="ru-RU"/>
+        </w:rPr>
+        <w:t>рагмент</w:t>
+      </w:r>
+      <w:r>
+        <w:rPr>
+          <w:lang w:val="ru-RU"/>
+        </w:rPr>
+        <w:t>ы</w:t>
+      </w:r>
+      <w:r>
+        <w:rPr>
+          <w:lang w:val="ru-RU"/>
+        </w:rPr>
+        <w:t xml:space="preserve"> кода</w:t>
+      </w:r>
+      <w:r>
+        <w:rPr>
+          <w:lang w:val="ru-RU"/>
+        </w:rPr>
+        <w:t>)</w:t>
+      </w:r>
+      <w:r>
+        <w:rPr>
+          <w:lang w:val="ru-RU"/>
+        </w:rPr>
+        <w:t xml:space="preserve"> представляют собой блок кода</w:t>
+      </w:r>
+      <w:r>
+        <w:rPr>
+          <w:lang w:val="ru-RU"/>
+        </w:rPr>
+        <w:t xml:space="preserve"> </w:t>
+      </w:r>
+      <w:r>
+        <w:rPr>
+          <w:lang w:val="ru-RU"/>
+        </w:rPr>
+        <w:t xml:space="preserve">предназначенный для быстрой вставки в нужное  место в </w:t>
+      </w:r>
+      <w:r>
+        <w:rPr>
+          <w:lang w:val="ru-RU"/>
+        </w:rPr>
+        <w:t>файле</w:t>
+      </w:r>
+      <w:r>
+        <w:rPr>
+          <w:lang w:val="ru-RU"/>
+        </w:rPr>
+        <w:t xml:space="preserve">. </w:t>
+      </w:r>
+      <w:r>
+        <w:rPr>
+          <w:lang w:val="ru-RU"/>
+        </w:rPr>
+        <w:t>Фрагменты могут быть простыми</w:t>
+      </w:r>
+      <w:r>
+        <w:rPr>
+          <w:lang w:val="ru-RU"/>
+        </w:rPr>
+        <w:t xml:space="preserve"> </w:t>
+      </w:r>
+      <w:r>
+        <w:rPr>
+          <w:lang w:val="ru-RU"/>
+        </w:rPr>
+        <w:t xml:space="preserve">и довольно сложными. Например, можно быстро добавить блоки </w:t>
+      </w:r>
+      <w:r>
+        <w:t>if</w:t>
+      </w:r>
+      <w:r>
+        <w:rPr>
+          <w:lang w:val="ru-RU"/>
+        </w:rPr>
+        <w:t>-</w:t>
+      </w:r>
+      <w:r>
+        <w:t>else</w:t>
+      </w:r>
+      <w:r>
+        <w:rPr>
+          <w:lang w:val="ru-RU"/>
+        </w:rPr>
+        <w:t xml:space="preserve"> </w:t>
+      </w:r>
+      <w:r>
+        <w:rPr>
+          <w:lang w:val="ru-RU"/>
+        </w:rPr>
+        <w:t xml:space="preserve">или </w:t>
+      </w:r>
+      <w:r>
+        <w:t>try</w:t>
+      </w:r>
+      <w:r>
+        <w:rPr>
+          <w:lang w:val="ru-RU"/>
+        </w:rPr>
+        <w:t>-</w:t>
+      </w:r>
+      <w:r>
+        <w:t>finally</w:t>
+      </w:r>
+      <w:r>
+        <w:rPr>
+          <w:lang w:val="ru-RU"/>
+        </w:rPr>
+        <w:t>-</w:t>
+      </w:r>
+      <w:r>
+        <w:t>catch</w:t>
+      </w:r>
+      <w:r>
+        <w:rPr>
+          <w:lang w:val="ru-RU"/>
+        </w:rPr>
+        <w:t xml:space="preserve"> или даже целые классы или методы.</w:t>
+      </w:r>
+    </w:p>
+    <w:p>
+      <w:pPr>
+        <w:pStyle w:val="Heading3"/>
+        <w:rPr>
+          <w:lang w:val="ru-RU"/>
+        </w:rPr>
+      </w:pPr>
+      <w:r>
+        <w:rPr>
+          <w:lang w:val="ru-RU"/>
+        </w:rPr>
+        <w:lastRenderedPageBreak/>
+        <w:t>Закладки</w:t>
+      </w:r>
+    </w:p>
+    <w:p>
+      <w:pPr>
+        <w:rPr>
+          <w:lang w:val="ru-RU"/>
+        </w:rPr>
+      </w:pPr>
+      <w:r>
+        <w:rPr>
+          <w:lang w:val="ru-RU"/>
+        </w:rPr>
+        <w:t>Есть возможность ставить закладки и перемещаться между ними.</w:t>
+      </w:r>
+    </w:p>
+    <w:p>
+      <w:pPr>
         <w:pStyle w:val="Heading2"/>
         <w:rPr>
           <w:lang w:val="ru-RU"/>
         </w:rPr>
       </w:pPr>
       <w:r>
-        <w:t>Code</w:t>
-      </w:r>
-      <w:r>
-        <w:rPr>
-          <w:lang w:val="ru-RU"/>
-        </w:rPr>
-        <w:t xml:space="preserve"> </w:t>
-      </w:r>
-      <w:r>
-        <w:t>Snippets</w:t>
-      </w:r>
-    </w:p>
-    <w:p>
-      <w:pPr>
-        <w:rPr>
-          <w:lang w:val="ru-RU"/>
-        </w:rPr>
-      </w:pPr>
-      <w:r>
-        <w:rPr>
-          <w:lang w:val="ru-RU"/>
-        </w:rPr>
-        <w:t xml:space="preserve">Code Snippets </w:t>
-      </w:r>
-      <w:r>
-        <w:rPr>
-          <w:lang w:val="ru-RU"/>
-        </w:rPr>
-        <w:t>(ф</w:t>
-      </w:r>
-      <w:r>
-        <w:rPr>
-          <w:lang w:val="ru-RU"/>
-        </w:rPr>
-        <w:t>рагмент</w:t>
-      </w:r>
-      <w:r>
-        <w:rPr>
-          <w:lang w:val="ru-RU"/>
-        </w:rPr>
-        <w:t>ы</w:t>
-      </w:r>
-      <w:r>
-        <w:rPr>
-          <w:lang w:val="ru-RU"/>
-        </w:rPr>
-        <w:t xml:space="preserve"> кода</w:t>
+        <w:rPr>
+          <w:lang w:val="ru-RU"/>
+        </w:rPr>
+        <w:t>Отладчик</w:t>
+      </w:r>
+    </w:p>
+    <w:p>
+      <w:pPr>
+        <w:pStyle w:val="Heading3"/>
+        <w:rPr>
+          <w:lang w:val="ru-RU"/>
+        </w:rPr>
+      </w:pPr>
+      <w:r>
+        <w:rPr>
+          <w:lang w:val="ru-RU"/>
+        </w:rPr>
+        <w:t>Точки останова</w:t>
+      </w:r>
+    </w:p>
+    <w:p>
+      <w:pPr>
+        <w:keepNext/>
+        <w:rPr>
+          <w:lang w:val="ru-RU"/>
+        </w:rPr>
+      </w:pPr>
+      <w:r>
+        <w:t>F</w:t>
+      </w:r>
+      <w:r>
+        <w:rPr>
+          <w:lang w:val="ru-RU"/>
+        </w:rPr>
+        <w:t xml:space="preserve">9, </w:t>
+      </w:r>
+      <w:r>
+        <w:t>Ctrl</w:t>
+      </w:r>
+      <w:r>
+        <w:rPr>
+          <w:lang w:val="ru-RU"/>
+        </w:rPr>
+        <w:t>+</w:t>
+      </w:r>
+      <w:r>
+        <w:t>F</w:t>
+      </w:r>
+      <w:r>
+        <w:rPr>
+          <w:lang w:val="ru-RU"/>
+        </w:rPr>
+        <w:t>9,</w:t>
+      </w:r>
+    </w:p>
+    <w:p>
+      <w:pPr>
+        <w:keepNext/>
+        <w:rPr>
+          <w:lang w:val="ru-RU"/>
+        </w:rPr>
+      </w:pPr>
+      <w:r>
+        <w:rPr>
+          <w:lang w:val="ru-RU"/>
+        </w:rPr>
+        <w:t xml:space="preserve">Окно </w:t>
+      </w:r>
+      <w:r>
+        <w:t>Breakpoints</w:t>
+      </w:r>
+      <w:r>
+        <w:rPr>
+          <w:lang w:val="ru-RU"/>
+        </w:rPr>
+        <w:t xml:space="preserve"> (</w:t>
+      </w:r>
+      <w:r>
+        <w:t>Debug</w:t>
+      </w:r>
+      <w:r>
+        <w:rPr>
+          <w:lang w:val="ru-RU"/>
+        </w:rPr>
+        <w:t xml:space="preserve"> -&gt; </w:t>
+      </w:r>
+      <w:r>
+        <w:t>Windows</w:t>
       </w:r>
       <w:r>
         <w:rPr>
@@ -851,228 +1362,91 @@
         </w:rPr>
         <w:t>)</w:t>
       </w:r>
-      <w:r>
-        <w:rPr>
-          <w:lang w:val="ru-RU"/>
-        </w:rPr>
-        <w:t xml:space="preserve"> представляют собой блок кода</w:t>
-      </w:r>
-      <w:r>
-        <w:rPr>
-          <w:lang w:val="ru-RU"/>
-        </w:rPr>
-        <w:t xml:space="preserve"> </w:t>
-      </w:r>
-      <w:r>
-        <w:rPr>
-          <w:lang w:val="ru-RU"/>
-        </w:rPr>
-        <w:t xml:space="preserve">предназначенный для быстрой вставки в нужное  место в </w:t>
-      </w:r>
-      <w:r>
-        <w:rPr>
-          <w:lang w:val="ru-RU"/>
-        </w:rPr>
-        <w:t>файле</w:t>
-      </w:r>
-      <w:r>
-        <w:rPr>
-          <w:lang w:val="ru-RU"/>
-        </w:rPr>
-        <w:t xml:space="preserve">. </w:t>
-      </w:r>
-      <w:r>
-        <w:rPr>
-          <w:lang w:val="ru-RU"/>
-        </w:rPr>
-        <w:t>Фрагменты могут быть простыми</w:t>
-      </w:r>
-      <w:r>
-        <w:rPr>
-          <w:lang w:val="ru-RU"/>
-        </w:rPr>
-        <w:t xml:space="preserve"> </w:t>
-      </w:r>
-      <w:r>
-        <w:rPr>
-          <w:lang w:val="ru-RU"/>
-        </w:rPr>
-        <w:t xml:space="preserve">и довольно сложными. Например, можно быстро добавить блоки </w:t>
-      </w:r>
-      <w:r>
-        <w:t>if</w:t>
-      </w:r>
-      <w:r>
-        <w:rPr>
-          <w:lang w:val="ru-RU"/>
-        </w:rPr>
-        <w:t>-</w:t>
-      </w:r>
-      <w:r>
-        <w:t>else</w:t>
-      </w:r>
-      <w:r>
-        <w:rPr>
-          <w:lang w:val="ru-RU"/>
-        </w:rPr>
-        <w:t xml:space="preserve"> </w:t>
-      </w:r>
-      <w:r>
-        <w:rPr>
-          <w:lang w:val="ru-RU"/>
-        </w:rPr>
-        <w:t xml:space="preserve">или </w:t>
-      </w:r>
-      <w:r>
-        <w:t>try</w:t>
-      </w:r>
-      <w:r>
-        <w:rPr>
-          <w:lang w:val="ru-RU"/>
-        </w:rPr>
-        <w:t>-</w:t>
-      </w:r>
-      <w:r>
-        <w:t>finally</w:t>
-      </w:r>
-      <w:r>
-        <w:rPr>
-          <w:lang w:val="ru-RU"/>
-        </w:rPr>
-        <w:t>-</w:t>
-      </w:r>
-      <w:r>
-        <w:t>catch</w:t>
-      </w:r>
-      <w:r>
-        <w:rPr>
-          <w:lang w:val="ru-RU"/>
-        </w:rPr>
-        <w:t xml:space="preserve"> или даже целые классы или методы.</w:t>
-      </w:r>
-    </w:p>
-    <w:p>
-      <w:pPr>
-        <w:pStyle w:val="Heading1"/>
-        <w:rPr>
-          <w:lang w:val="ru-RU"/>
-        </w:rPr>
-      </w:pPr>
-      <w:r>
-        <w:rPr>
-          <w:lang w:val="ru-RU"/>
-        </w:rPr>
-        <w:lastRenderedPageBreak/>
-        <w:t>Отладчик</w:t>
-      </w:r>
+    </w:p>
+    <w:p>
+      <w:pPr>
+        <w:keepNext/>
+        <w:rPr>
+          <w:lang w:val="ru-RU"/>
+        </w:rPr>
+      </w:pPr>
+      <w:r>
+        <w:rPr>
+          <w:lang w:val="ru-RU"/>
+        </w:rPr>
+        <w:t>Условные точки останова</w:t>
+      </w:r>
+    </w:p>
+    <w:p>
+      <w:pPr>
+        <w:pStyle w:val="Heading3"/>
+        <w:rPr>
+          <w:lang w:val="ru-RU"/>
+        </w:rPr>
+      </w:pPr>
+      <w:proofErr w:type="spellStart"/>
+      <w:r>
+        <w:t>Настрой</w:t>
+      </w:r>
+      <w:proofErr w:type="spellEnd"/>
+      <w:r>
+        <w:rPr>
+          <w:lang w:val="ru-RU"/>
+        </w:rPr>
+        <w:t>ки отладчика</w:t>
+      </w:r>
+    </w:p>
+    <w:p>
+      <w:r>
+        <w:t>Tools -&gt; Options \ Debugging \ General</w:t>
+      </w:r>
+    </w:p>
+    <w:p>
+      <w:pPr>
+        <w:pStyle w:val="ListParagraph"/>
+        <w:numPr>
+          <w:ilvl w:val="0"/>
+          <w:numId w:val="5"/>
+        </w:numPr>
+      </w:pPr>
+      <w:r>
+        <w:t>Enable Just My Code</w:t>
+      </w:r>
+    </w:p>
+    <w:p>
+      <w:pPr>
+        <w:pStyle w:val="ListParagraph"/>
+        <w:numPr>
+          <w:ilvl w:val="0"/>
+          <w:numId w:val="5"/>
+        </w:numPr>
+      </w:pPr>
+      <w:r>
+        <w:t>Step over properties and operators  (Managed only)</w:t>
+      </w:r>
+    </w:p>
+    <w:p>
+      <w:r>
+        <w:rPr>
+          <w:lang w:val="ru-RU"/>
+        </w:rPr>
+        <w:t xml:space="preserve">Окно </w:t>
+      </w:r>
+      <w:r>
+        <w:t>Debug -&gt; Exceptions</w:t>
+      </w:r>
+    </w:p>
+    <w:p>
+      <w:pPr>
+        <w:keepNext/>
+        <w:rPr>
+          <w:lang w:val="ru-RU"/>
+        </w:rPr>
+      </w:pPr>
     </w:p>
     <w:p>
       <w:pPr>
         <w:pStyle w:val="Heading2"/>
-        <w:rPr>
-          <w:lang w:val="ru-RU"/>
-        </w:rPr>
-      </w:pPr>
-      <w:r>
-        <w:rPr>
-          <w:lang w:val="ru-RU"/>
-        </w:rPr>
-        <w:t>Точки останова</w:t>
-      </w:r>
-    </w:p>
-    <w:p>
-      <w:pPr>
-        <w:keepNext/>
-        <w:rPr>
-          <w:lang w:val="ru-RU"/>
-        </w:rPr>
-      </w:pPr>
-      <w:r>
-        <w:t>F</w:t>
-      </w:r>
-      <w:r>
-        <w:rPr>
-          <w:lang w:val="ru-RU"/>
-        </w:rPr>
-        <w:t xml:space="preserve">9, </w:t>
-      </w:r>
-      <w:r>
-        <w:t>Ctrl</w:t>
-      </w:r>
-      <w:r>
-        <w:rPr>
-          <w:lang w:val="ru-RU"/>
-        </w:rPr>
-        <w:t>+</w:t>
-      </w:r>
-      <w:r>
-        <w:t>F</w:t>
-      </w:r>
-      <w:r>
-        <w:rPr>
-          <w:lang w:val="ru-RU"/>
-        </w:rPr>
-        <w:t>9,</w:t>
-      </w:r>
-    </w:p>
-    <w:p>
-      <w:pPr>
-        <w:keepNext/>
-        <w:rPr>
-          <w:lang w:val="ru-RU"/>
-        </w:rPr>
-      </w:pPr>
-      <w:r>
-        <w:rPr>
-          <w:lang w:val="ru-RU"/>
-        </w:rPr>
-        <w:t xml:space="preserve">Окно </w:t>
-      </w:r>
-      <w:r>
-        <w:t>Breakpoints</w:t>
-      </w:r>
-      <w:r>
-        <w:rPr>
-          <w:lang w:val="ru-RU"/>
-        </w:rPr>
-        <w:t xml:space="preserve"> (</w:t>
-      </w:r>
-      <w:r>
-        <w:t>Debug</w:t>
-      </w:r>
-      <w:r>
-        <w:rPr>
-          <w:lang w:val="ru-RU"/>
-        </w:rPr>
-        <w:t xml:space="preserve"> -&gt; </w:t>
-      </w:r>
-      <w:r>
-        <w:t>Windows</w:t>
-      </w:r>
-      <w:r>
-        <w:rPr>
-          <w:lang w:val="ru-RU"/>
-        </w:rPr>
-        <w:t>)</w:t>
-      </w:r>
-    </w:p>
-    <w:p>
-      <w:pPr>
-        <w:keepNext/>
-        <w:rPr>
-          <w:lang w:val="ru-RU"/>
-        </w:rPr>
-      </w:pPr>
-      <w:r>
-        <w:rPr>
-          <w:lang w:val="ru-RU"/>
-        </w:rPr>
-        <w:t>Условные точки останова</w:t>
-      </w:r>
-    </w:p>
-    <w:p>
-      <w:pPr>
-        <w:pStyle w:val="Heading1"/>
         <w:rPr>
           <w:lang w:val="ru-RU"/>
         </w:rPr>
@@ -1154,6 +1528,9 @@
     <w:p>
       <w:pPr>
         <w:keepNext/>
+        <w:rPr>
+          <w:lang w:val="ru-RU"/>
+        </w:rPr>
       </w:pPr>
       <w:r>
         <w:rPr>
@@ -1201,13 +1578,7 @@
         <w:rPr>
           <w:lang w:val="ru-RU"/>
         </w:rPr>
-        <w:t xml:space="preserve"> 201</w:t>
-      </w:r>
-      <w:r>
-        <w:rPr>
-          <w:lang w:val="ru-RU"/>
-        </w:rPr>
-        <w:t>0 нужно</w:t>
+        <w:t xml:space="preserve"> 2010 нужно</w:t>
       </w:r>
       <w:r>
         <w:rPr>
@@ -1251,7 +1622,7 @@
     </w:p>
     <w:p>
       <w:pPr>
-        <w:pStyle w:val="Heading1"/>
+        <w:pStyle w:val="Heading2"/>
         <w:rPr>
           <w:lang w:val="ru-RU"/>
         </w:rPr>
@@ -1365,7 +1736,7 @@
     </w:p>
     <w:p>
       <w:pPr>
-        <w:pStyle w:val="Heading1"/>
+        <w:pStyle w:val="Heading2"/>
       </w:pPr>
       <w:r>
         <w:rPr>
@@ -1379,10 +1750,139 @@
     </w:p>
     <w:p>
       <w:pPr>
+        <w:rPr>
+          <w:lang w:val="ru-RU"/>
+        </w:rPr>
+      </w:pPr>
+      <w:r>
+        <w:rPr>
+          <w:lang w:val="ru-RU"/>
+        </w:rPr>
+        <w:t xml:space="preserve">Для </w:t>
+      </w:r>
+      <w:r>
+        <w:t>Visual</w:t>
+      </w:r>
+      <w:r>
+        <w:rPr>
+          <w:lang w:val="ru-RU"/>
+        </w:rPr>
+        <w:t xml:space="preserve"> </w:t>
+      </w:r>
+      <w:r>
+        <w:t>Studio</w:t>
+      </w:r>
+      <w:r>
+        <w:rPr>
+          <w:lang w:val="ru-RU"/>
+        </w:rPr>
+        <w:t xml:space="preserve"> </w:t>
+      </w:r>
+      <w:r>
+        <w:rPr>
+          <w:lang w:val="ru-RU"/>
+        </w:rPr>
+        <w:t>существует множество расширений. Большинство из них бесплатные</w:t>
+      </w:r>
+    </w:p>
+    <w:p>
+      <w:pPr>
+        <w:pStyle w:val="Heading3"/>
+        <w:rPr>
+          <w:lang w:val="ru-RU"/>
+        </w:rPr>
+      </w:pPr>
+      <w:r>
+        <w:rPr>
+          <w:lang w:val="ru-RU"/>
+        </w:rPr>
+        <w:t>Создание</w:t>
+      </w:r>
+      <w:r>
+        <w:rPr>
+          <w:lang w:val="ru-RU"/>
+        </w:rPr>
+        <w:t xml:space="preserve"> собственных расширений</w:t>
+      </w:r>
+    </w:p>
+    <w:p>
+      <w:pPr>
+        <w:rPr>
+          <w:lang w:val="ru-RU"/>
+        </w:rPr>
+      </w:pPr>
+      <w:r>
+        <w:rPr>
+          <w:lang w:val="ru-RU"/>
+        </w:rPr>
+        <w:t xml:space="preserve">Для создания расширений для </w:t>
+      </w:r>
+      <w:r>
+        <w:t>Visual</w:t>
+      </w:r>
+      <w:r>
+        <w:rPr>
+          <w:lang w:val="ru-RU"/>
+        </w:rPr>
+        <w:t xml:space="preserve"> </w:t>
+      </w:r>
+      <w:r>
+        <w:t>Studio</w:t>
+      </w:r>
+      <w:r>
+        <w:rPr>
+          <w:lang w:val="ru-RU"/>
+        </w:rPr>
+        <w:t xml:space="preserve"> </w:t>
+      </w:r>
+      <w:r>
+        <w:rPr>
+          <w:lang w:val="ru-RU"/>
+        </w:rPr>
+        <w:t xml:space="preserve">нужно установить </w:t>
+      </w:r>
+      <w:r>
+        <w:t>Visual</w:t>
+      </w:r>
+      <w:r>
+        <w:rPr>
+          <w:lang w:val="ru-RU"/>
+        </w:rPr>
+        <w:t xml:space="preserve"> </w:t>
+      </w:r>
+      <w:r>
+        <w:t>Studio</w:t>
+      </w:r>
+      <w:r>
+        <w:rPr>
+          <w:lang w:val="ru-RU"/>
+        </w:rPr>
+        <w:t xml:space="preserve"> </w:t>
+      </w:r>
+      <w:r>
+        <w:t>SDK</w:t>
+      </w:r>
+      <w:r>
+        <w:rPr>
+          <w:lang w:val="ru-RU"/>
+        </w:rPr>
+        <w:t>.</w:t>
+      </w:r>
+    </w:p>
+    <w:p>
+      <w:pPr>
+        <w:rPr>
+          <w:lang w:val="ru-RU"/>
+        </w:rPr>
+      </w:pPr>
+    </w:p>
+    <w:p>
+      <w:pPr>
         <w:keepNext/>
-      </w:pPr>
-      <w:bookmarkStart w:id="0" w:name="_GoBack"/>
-      <w:bookmarkEnd w:id="0"/>
+        <w:rPr>
+          <w:lang w:val="ru-RU"/>
+        </w:rPr>
+      </w:pPr>
     </w:p>
     <w:sectPr>
       <w:headerReference w:type="even" r:id="rId11"/>
@@ -1910,6 +2410,119 @@
       </w:pPr>
     </w:lvl>
   </w:abstractNum>
+  <w:abstractNum w:abstractNumId="4">
+    <w:nsid w:val="57052EAE"/>
+    <w:multiLevelType w:val="hybridMultilevel"/>
+    <w:tmpl w:val="2E30400E"/>
+    <w:lvl w:ilvl="0" w:tplc="04090001">
+      <w:start w:val="1"/>
+      <w:numFmt w:val="bullet"/>
+      <w:lvlText w:val=""/>
+      <w:lvlJc w:val="left"/>
+      <w:pPr>
+        <w:ind w:left="720" w:hanging="360"/>
+      </w:pPr>
+      <w:rPr>
+        <w:rFonts w:ascii="Symbol" w:hAnsi="Symbol" w:hint="default"/>
+      </w:rPr>
+    </w:lvl>
+    <w:lvl w:ilvl="1" w:tplc="04090003" w:tentative="1">
+      <w:start w:val="1"/>
+      <w:numFmt w:val="bullet"/>
+      <w:lvlText w:val="o"/>
+      <w:lvlJc w:val="left"/>
+      <w:pPr>
+        <w:ind w:left="1440" w:hanging="360"/>
+      </w:pPr>
+      <w:rPr>
+        <w:rFonts w:ascii="Courier New" w:hAnsi="Courier New" w:cs="Courier New" w:hint="default"/>
+      </w:rPr>
+    </w:lvl>
+    <w:lvl w:ilvl="2" w:tplc="04090005" w:tentative="1">
+      <w:start w:val="1"/>
+      <w:numFmt w:val="bullet"/>
+      <w:lvlText w:val=""/>
+      <w:lvlJc w:val="left"/>
+      <w:pPr>
+        <w:ind w:left="2160" w:hanging="360"/>
+      </w:pPr>
+      <w:rPr>
+        <w:rFonts w:ascii="Wingdings" w:hAnsi="Wingdings" w:hint="default"/>
+      </w:rPr>
+    </w:lvl>
+    <w:lvl w:ilvl="3" w:tplc="04090001" w:tentative="1">
+      <w:start w:val="1"/>
+      <w:numFmt w:val="bullet"/>
+      <w:lvlText w:val=""/>
+      <w:lvlJc w:val="left"/>
+      <w:pPr>
+        <w:ind w:left="2880" w:hanging="360"/>
+      </w:pPr>
+      <w:rPr>
+        <w:rFonts w:ascii="Symbol" w:hAnsi="Symbol" w:hint="default"/>
+      </w:rPr>
+    </w:lvl>
+    <w:lvl w:ilvl="4" w:tplc="04090003" w:tentative="1">
+      <w:start w:val="1"/>
+      <w:numFmt w:val="bullet"/>
+      <w:lvlText w:val="o"/>
+      <w:lvlJc w:val="left"/>
+      <w:pPr>
+        <w:ind w:left="3600" w:hanging="360"/>
+      </w:pPr>
+      <w:rPr>
+        <w:rFonts w:ascii="Courier New" w:hAnsi="Courier New" w:cs="Courier New" w:hint="default"/>
+      </w:rPr>
+    </w:lvl>
+    <w:lvl w:ilvl="5" w:tplc="04090005" w:tentative="1">
+      <w:start w:val="1"/>
+      <w:numFmt w:val="bullet"/>
+      <w:lvlText w:val=""/>
+      <w:lvlJc w:val="left"/>
+      <w:pPr>
+        <w:ind w:left="4320" w:hanging="360"/>
+      </w:pPr>
+      <w:rPr>
+        <w:rFonts w:ascii="Wingdings" w:hAnsi="Wingdings" w:hint="default"/>
+      </w:rPr>
+    </w:lvl>
+    <w:lvl w:ilvl="6" w:tplc="04090001" w:tentative="1">
+      <w:start w:val="1"/>
+      <w:numFmt w:val="bullet"/>
+      <w:lvlText w:val=""/>
+      <w:lvlJc w:val="left"/>
+      <w:pPr>
+        <w:ind w:left="5040" w:hanging="360"/>
+      </w:pPr>
+      <w:rPr>
+        <w:rFonts w:ascii="Symbol" w:hAnsi="Symbol" w:hint="default"/>
+      </w:rPr>
+    </w:lvl>
+    <w:lvl w:ilvl="7" w:tplc="04090003" w:tentative="1">
+      <w:start w:val="1"/>
+      <w:numFmt w:val="bullet"/>
+      <w:lvlText w:val="o"/>
+      <w:lvlJc w:val="left"/>
+      <w:pPr>
+        <w:ind w:left="5760" w:hanging="360"/>
+      </w:pPr>
+      <w:rPr>
+        <w:rFonts w:ascii="Courier New" w:hAnsi="Courier New" w:cs="Courier New" w:hint="default"/>
+      </w:rPr>
+    </w:lvl>
+    <w:lvl w:ilvl="8" w:tplc="04090005" w:tentative="1">
+      <w:start w:val="1"/>
+      <w:numFmt w:val="bullet"/>
+      <w:lvlText w:val=""/>
+      <w:lvlJc w:val="left"/>
+      <w:pPr>
+        <w:ind w:left="6480" w:hanging="360"/>
+      </w:pPr>
+      <w:rPr>
+        <w:rFonts w:ascii="Wingdings" w:hAnsi="Wingdings" w:hint="default"/>
+      </w:rPr>
+    </w:lvl>
+  </w:abstractNum>
   <w:num w:numId="1">
     <w:abstractNumId w:val="1"/>
   </w:num>
@@ -1921,6 +2534,9 @@
   </w:num>
   <w:num w:numId="4">
     <w:abstractNumId w:val="3"/>
+  </w:num>
+  <w:num w:numId="5">
+    <w:abstractNumId w:val="4"/>
   </w:num>
 </w:numbering>
 </file>
@@ -2132,6 +2748,28 @@
       <w:szCs w:val="26"/>
     </w:rPr>
   </w:style>
+  <w:style w:type="paragraph" w:styleId="Heading3">
+    <w:name w:val="heading 3"/>
+    <w:basedOn w:val="Normal"/>
+    <w:next w:val="Normal"/>
+    <w:link w:val="Heading3Char"/>
+    <w:uiPriority w:val="9"/>
+    <w:unhideWhenUsed/>
+    <w:qFormat/>
+    <w:rsid w:val="00A67752"/>
+    <w:pPr>
+      <w:keepNext/>
+      <w:keepLines/>
+      <w:spacing w:before="200" w:after="0"/>
+      <w:outlineLvl w:val="2"/>
+    </w:pPr>
+    <w:rPr>
+      <w:rFonts w:asciiTheme="majorHAnsi" w:eastAsiaTheme="majorEastAsia" w:hAnsiTheme="majorHAnsi" w:cstheme="majorBidi"/>
+      <w:b/>
+      <w:bCs/>
+      <w:color w:val="4F81BD" w:themeColor="accent1"/>
+    </w:rPr>
+  </w:style>
   <w:style w:type="character" w:default="1" w:styleId="DefaultParagraphFont">
     <w:name w:val="Default Paragraph Font"/>
     <w:uiPriority w:val="1"/>
@@ -2302,6 +2940,19 @@
     <w:rPr>
       <w:color w:val="0000FF" w:themeColor="hyperlink"/>
       <w:u w:val="single"/>
+    </w:rPr>
+  </w:style>
+  <w:style w:type="character" w:customStyle="1" w:styleId="Heading3Char">
+    <w:name w:val="Heading 3 Char"/>
+    <w:basedOn w:val="DefaultParagraphFont"/>
+    <w:link w:val="Heading3"/>
+    <w:uiPriority w:val="9"/>
+    <w:rsid w:val="00A67752"/>
+    <w:rPr>
+      <w:rFonts w:asciiTheme="majorHAnsi" w:eastAsiaTheme="majorEastAsia" w:hAnsiTheme="majorHAnsi" w:cstheme="majorBidi"/>
+      <w:b/>
+      <w:bCs/>
+      <w:color w:val="4F81BD" w:themeColor="accent1"/>
     </w:rPr>
   </w:style>
 </w:styles>
@@ -2514,6 +3165,28 @@
       <w:szCs w:val="26"/>
     </w:rPr>
   </w:style>
+  <w:style w:type="paragraph" w:styleId="Heading3">
+    <w:name w:val="heading 3"/>
+    <w:basedOn w:val="Normal"/>
+    <w:next w:val="Normal"/>
+    <w:link w:val="Heading3Char"/>
+    <w:uiPriority w:val="9"/>
+    <w:unhideWhenUsed/>
+    <w:qFormat/>
+    <w:rsid w:val="00A67752"/>
+    <w:pPr>
+      <w:keepNext/>
+      <w:keepLines/>
+      <w:spacing w:before="200" w:after="0"/>
+      <w:outlineLvl w:val="2"/>
+    </w:pPr>
+    <w:rPr>
+      <w:rFonts w:asciiTheme="majorHAnsi" w:eastAsiaTheme="majorEastAsia" w:hAnsiTheme="majorHAnsi" w:cstheme="majorBidi"/>
+      <w:b/>
+      <w:bCs/>
+      <w:color w:val="4F81BD" w:themeColor="accent1"/>
+    </w:rPr>
+  </w:style>
   <w:style w:type="character" w:default="1" w:styleId="DefaultParagraphFont">
     <w:name w:val="Default Paragraph Font"/>
     <w:uiPriority w:val="1"/>
@@ -2684,6 +3357,19 @@
     <w:rPr>
       <w:color w:val="0000FF" w:themeColor="hyperlink"/>
       <w:u w:val="single"/>
+    </w:rPr>
+  </w:style>
+  <w:style w:type="character" w:customStyle="1" w:styleId="Heading3Char">
+    <w:name w:val="Heading 3 Char"/>
+    <w:basedOn w:val="DefaultParagraphFont"/>
+    <w:link w:val="Heading3"/>
+    <w:uiPriority w:val="9"/>
+    <w:rsid w:val="00A67752"/>
+    <w:rPr>
+      <w:rFonts w:asciiTheme="majorHAnsi" w:eastAsiaTheme="majorEastAsia" w:hAnsiTheme="majorHAnsi" w:cstheme="majorBidi"/>
+      <w:b/>
+      <w:bCs/>
+      <w:color w:val="4F81BD" w:themeColor="accent1"/>
     </w:rPr>
   </w:style>
 </w:styles>
@@ -2979,7 +3665,7 @@
 </file>
 
 <file path=customXml/itemProps1.xml><?xml version="1.0" encoding="utf-8"?>
-<ds:datastoreItem xmlns:ds="http://schemas.openxmlformats.org/officeDocument/2006/customXml" ds:itemID="{2359591A-FC09-4E82-A7A5-ECFB22951B01}">
+<ds:datastoreItem xmlns:ds="http://schemas.openxmlformats.org/officeDocument/2006/customXml" ds:itemID="{D929A84C-0ADC-42E5-985D-4105A1DF75B8}">
   <ds:schemaRefs>
     <ds:schemaRef ds:uri="http://schemas.openxmlformats.org/officeDocument/2006/bibliography"/>
   </ds:schemaRefs>

</xml_diff>

<commit_message>
Updated VS 2010 introduction
VS windows and NuGet
</commit_message>
<xml_diff>
--- a/Presentation/Введение в Visual Studio 2010.docx
+++ b/Presentation/Введение в Visual Studio 2010.docx
@@ -169,7 +169,7 @@
         <w:t xml:space="preserve"> </w:t>
       </w:r>
       <w:r>
-        <w:t>Visual Studio 2012 – Update 3</w:t>
+        <w:t>Visual Studio 2012 – Update 4</w:t>
       </w:r>
     </w:p>
     <w:p>
@@ -206,10 +206,49 @@
         <w:rPr>
           <w:lang w:val="ru-RU"/>
         </w:rPr>
-        <w:t xml:space="preserve">также рекомендуется установить менеджер пакетов </w:t>
-      </w:r>
-      <w:r>
+        <w:t xml:space="preserve">также рекомендуется установить </w:t>
+      </w:r>
+      <w:r>
+        <w:rPr>
+          <w:lang w:val="ru-RU"/>
+        </w:rPr>
+        <w:fldChar w:fldCharType="begin"/>
+      </w:r>
+      <w:r>
+        <w:rPr>
+          <w:lang w:val="ru-RU"/>
+        </w:rPr>
+        <w:instrText xml:space="preserve"> HYPERLINK "http://www.nuget.org/" </w:instrText>
+      </w:r>
+      <w:r>
+        <w:rPr>
+          <w:lang w:val="ru-RU"/>
+        </w:rPr>
+      </w:r>
+      <w:r>
+        <w:rPr>
+          <w:lang w:val="ru-RU"/>
+        </w:rPr>
+        <w:fldChar w:fldCharType="separate"/>
+      </w:r>
+      <w:r>
+        <w:rPr>
+          <w:rStyle w:val="Hyperlink"/>
+          <w:lang w:val="ru-RU"/>
+        </w:rPr>
+        <w:t xml:space="preserve">менеджер пакетов </w:t>
+      </w:r>
+      <w:r>
+        <w:rPr>
+          <w:rStyle w:val="Hyperlink"/>
+        </w:rPr>
         <w:t>NuGet</w:t>
+      </w:r>
+      <w:r>
+        <w:rPr>
+          <w:lang w:val="ru-RU"/>
+        </w:rPr>
+        <w:fldChar w:fldCharType="end"/>
       </w:r>
       <w:r>
         <w:rPr>
@@ -266,7 +305,15 @@
         <w:rPr>
           <w:lang w:val="ru-RU"/>
         </w:rPr>
-        <w:t>ссылку</w:t>
+        <w:t>ссыл</w:t>
+      </w:r>
+      <w:bookmarkStart w:id="0" w:name="_GoBack"/>
+      <w:bookmarkEnd w:id="0"/>
+      <w:r>
+        <w:rPr>
+          <w:lang w:val="ru-RU"/>
+        </w:rPr>
+        <w:t>ку</w:t>
       </w:r>
       <w:r>
         <w:t xml:space="preserve"> «</w:t>
@@ -402,6 +449,7 @@
       <w:r>
         <w:rPr>
           <w:noProof/>
+          <w:lang w:val="ru-RU" w:eastAsia="ru-RU"/>
         </w:rPr>
         <w:drawing>
           <wp:inline distT="0" distB="0" distL="0" distR="0" wp14:anchorId="0AF5A2CC" wp14:editId="0C732848">
@@ -844,6 +892,9 @@
     <w:p>
       <w:pPr>
         <w:pStyle w:val="Heading3"/>
+        <w:rPr>
+          <w:lang w:val="ru-RU"/>
+        </w:rPr>
       </w:pPr>
       <w:r>
         <w:rPr>
@@ -852,17 +903,41 @@
         <w:t>Окно</w:t>
       </w:r>
       <w:r>
-        <w:t xml:space="preserve"> Solution Explorer</w:t>
-      </w:r>
-    </w:p>
-    <w:p>
-      <w:pPr>
-        <w:rPr>
-          <w:lang w:val="ru-RU"/>
-        </w:rPr>
-      </w:pPr>
-      <w:r>
-        <w:t>Solution -&gt; projects</w:t>
+        <w:rPr>
+          <w:lang w:val="ru-RU"/>
+        </w:rPr>
+        <w:t xml:space="preserve"> </w:t>
+      </w:r>
+      <w:r>
+        <w:t>Solution</w:t>
+      </w:r>
+      <w:r>
+        <w:rPr>
+          <w:lang w:val="ru-RU"/>
+        </w:rPr>
+        <w:t xml:space="preserve"> </w:t>
+      </w:r>
+      <w:r>
+        <w:t>Explorer</w:t>
+      </w:r>
+    </w:p>
+    <w:p>
+      <w:pPr>
+        <w:rPr>
+          <w:lang w:val="ru-RU"/>
+        </w:rPr>
+      </w:pPr>
+      <w:r>
+        <w:t>Solution</w:t>
+      </w:r>
+      <w:r>
+        <w:rPr>
+          <w:lang w:val="ru-RU"/>
+        </w:rPr>
+        <w:t xml:space="preserve"> -&gt; </w:t>
+      </w:r>
+      <w:r>
+        <w:t>projects</w:t>
       </w:r>
     </w:p>
     <w:p>
@@ -885,8 +960,6 @@
           <w:lang w:val="ru-RU"/>
         </w:rPr>
       </w:pPr>
-      <w:bookmarkStart w:id="0" w:name="_GoBack"/>
-      <w:bookmarkEnd w:id="0"/>
       <w:r>
         <w:rPr>
           <w:lang w:val="ru-RU"/>
@@ -910,13 +983,7 @@
         <w:rPr>
           <w:lang w:val="ru-RU"/>
         </w:rPr>
-        <w:t xml:space="preserve">Добавление нового </w:t>
-      </w:r>
-      <w:r>
-        <w:rPr>
-          <w:lang w:val="ru-RU"/>
-        </w:rPr>
-        <w:t>проекта</w:t>
+        <w:t>Добавление нового проекта</w:t>
       </w:r>
     </w:p>
     <w:p>
@@ -935,6 +1002,9 @@
     <w:p>
       <w:pPr>
         <w:pStyle w:val="Heading2"/>
+        <w:rPr>
+          <w:lang w:val="ru-RU"/>
+        </w:rPr>
       </w:pPr>
       <w:r>
         <w:rPr>
@@ -943,6 +1013,9 @@
         <w:t>Некоторые</w:t>
       </w:r>
       <w:r>
+        <w:rPr>
+          <w:lang w:val="ru-RU"/>
+        </w:rPr>
         <w:t xml:space="preserve"> </w:t>
       </w:r>
       <w:r>
@@ -952,6 +1025,9 @@
         <w:t>команды</w:t>
       </w:r>
       <w:r>
+        <w:rPr>
+          <w:lang w:val="ru-RU"/>
+        </w:rPr>
         <w:t xml:space="preserve"> </w:t>
       </w:r>
       <w:r>
@@ -961,6 +1037,9 @@
         <w:t>главного</w:t>
       </w:r>
       <w:r>
+        <w:rPr>
+          <w:lang w:val="ru-RU"/>
+        </w:rPr>
         <w:t xml:space="preserve"> </w:t>
       </w:r>
       <w:r>
@@ -1033,32 +1112,638 @@
         <w:rPr>
           <w:lang w:val="ru-RU"/>
         </w:rPr>
+        <w:t>Меню</w:t>
+      </w:r>
+      <w:r>
+        <w:t xml:space="preserve"> </w:t>
+      </w:r>
+      <w:r>
+        <w:rPr>
+          <w:u w:val="single"/>
+        </w:rPr>
+        <w:t>E</w:t>
+      </w:r>
+      <w:r>
+        <w:t>dit</w:t>
+      </w:r>
+    </w:p>
+    <w:p>
+      <w:pPr>
+        <w:rPr>
+          <w:lang w:val="ru-RU"/>
+        </w:rPr>
+      </w:pPr>
+      <w:r>
+        <w:rPr>
+          <w:lang w:val="ru-RU"/>
+        </w:rPr>
+        <w:t xml:space="preserve">В меню </w:t>
+      </w:r>
+      <w:r>
+        <w:t>Edit</w:t>
+      </w:r>
+      <w:r>
+        <w:rPr>
+          <w:lang w:val="ru-RU"/>
+        </w:rPr>
+        <w:t xml:space="preserve"> </w:t>
+      </w:r>
+      <w:r>
+        <w:rPr>
+          <w:lang w:val="ru-RU"/>
+        </w:rPr>
+        <w:t>находятся команды связанные с редактированием текста.</w:t>
+      </w:r>
+    </w:p>
+    <w:p>
+      <w:r>
+        <w:t>Find and replace</w:t>
+      </w:r>
+    </w:p>
+    <w:p>
+      <w:r>
+        <w:t>Go to</w:t>
+      </w:r>
+    </w:p>
+    <w:p>
+      <w:pPr>
+        <w:pStyle w:val="Heading3"/>
+        <w:rPr>
+          <w:lang w:val="ru-RU"/>
+        </w:rPr>
+      </w:pPr>
+      <w:r>
+        <w:rPr>
+          <w:lang w:val="ru-RU"/>
+        </w:rPr>
         <w:t xml:space="preserve">Меню </w:t>
       </w:r>
       <w:r>
-        <w:rPr>
-          <w:u w:val="single"/>
-        </w:rPr>
-        <w:t>E</w:t>
-      </w:r>
-      <w:r>
-        <w:t>dit</w:t>
-      </w:r>
-    </w:p>
-    <w:p>
-      <w:r>
-        <w:t>Find and replace</w:t>
-      </w:r>
-    </w:p>
-    <w:p>
-      <w:pPr>
-        <w:rPr>
-          <w:lang w:val="ru-RU"/>
-        </w:rPr>
-      </w:pPr>
-      <w:r>
-        <w:t>Go to</w:t>
-      </w:r>
+        <w:t>View</w:t>
+      </w:r>
+    </w:p>
+    <w:p>
+      <w:pPr>
+        <w:rPr>
+          <w:lang w:val="ru-RU"/>
+        </w:rPr>
+      </w:pPr>
+      <w:r>
+        <w:rPr>
+          <w:lang w:val="ru-RU"/>
+        </w:rPr>
+        <w:t xml:space="preserve">В меню </w:t>
+      </w:r>
+      <w:r>
+        <w:t>View</w:t>
+      </w:r>
+      <w:r>
+        <w:rPr>
+          <w:lang w:val="ru-RU"/>
+        </w:rPr>
+        <w:t xml:space="preserve"> </w:t>
+      </w:r>
+      <w:r>
+        <w:rPr>
+          <w:lang w:val="ru-RU"/>
+        </w:rPr>
+        <w:t>перечисляются различные окна.</w:t>
+      </w:r>
+    </w:p>
+    <w:tbl>
+      <w:tblPr>
+        <w:tblStyle w:val="LightList-Accent1"/>
+        <w:tblW w:w="0" w:type="auto"/>
+        <w:tblBorders>
+          <w:top w:val="single" w:sz="4" w:space="0" w:color="auto"/>
+          <w:left w:val="single" w:sz="4" w:space="0" w:color="auto"/>
+          <w:bottom w:val="single" w:sz="4" w:space="0" w:color="auto"/>
+          <w:right w:val="single" w:sz="4" w:space="0" w:color="auto"/>
+          <w:insideH w:val="single" w:sz="4" w:space="0" w:color="auto"/>
+          <w:insideV w:val="single" w:sz="4" w:space="0" w:color="auto"/>
+        </w:tblBorders>
+        <w:tblLook w:val="04A0" w:firstRow="1" w:lastRow="0" w:firstColumn="1" w:lastColumn="0" w:noHBand="0" w:noVBand="1"/>
+      </w:tblPr>
+      <w:tblGrid>
+        <w:gridCol w:w="3652"/>
+        <w:gridCol w:w="6253"/>
+      </w:tblGrid>
+      <w:tr>
+        <w:trPr>
+          <w:cnfStyle w:val="100000000000" w:firstRow="1" w:lastRow="0" w:firstColumn="0" w:lastColumn="0" w:oddVBand="0" w:evenVBand="0" w:oddHBand="0" w:evenHBand="0" w:firstRowFirstColumn="0" w:firstRowLastColumn="0" w:lastRowFirstColumn="0" w:lastRowLastColumn="0"/>
+        </w:trPr>
+        <w:tc>
+          <w:tcPr>
+            <w:cnfStyle w:val="001000000000" w:firstRow="0" w:lastRow="0" w:firstColumn="1" w:lastColumn="0" w:oddVBand="0" w:evenVBand="0" w:oddHBand="0" w:evenHBand="0" w:firstRowFirstColumn="0" w:firstRowLastColumn="0" w:lastRowFirstColumn="0" w:lastRowLastColumn="0"/>
+            <w:tcW w:w="3652" w:type="dxa"/>
+          </w:tcPr>
+          <w:p>
+            <w:pPr>
+              <w:rPr>
+                <w:lang w:val="ru-RU"/>
+              </w:rPr>
+            </w:pPr>
+            <w:r>
+              <w:rPr>
+                <w:lang w:val="ru-RU"/>
+              </w:rPr>
+              <w:t>Название</w:t>
+            </w:r>
+          </w:p>
+        </w:tc>
+        <w:tc>
+          <w:tcPr>
+            <w:tcW w:w="6253" w:type="dxa"/>
+          </w:tcPr>
+          <w:p>
+            <w:pPr>
+              <w:cnfStyle w:val="100000000000" w:firstRow="1" w:lastRow="0" w:firstColumn="0" w:lastColumn="0" w:oddVBand="0" w:evenVBand="0" w:oddHBand="0" w:evenHBand="0" w:firstRowFirstColumn="0" w:firstRowLastColumn="0" w:lastRowFirstColumn="0" w:lastRowLastColumn="0"/>
+              <w:rPr>
+                <w:lang w:val="ru-RU"/>
+              </w:rPr>
+            </w:pPr>
+            <w:r>
+              <w:rPr>
+                <w:lang w:val="ru-RU"/>
+              </w:rPr>
+              <w:t>Описание</w:t>
+            </w:r>
+          </w:p>
+        </w:tc>
+      </w:tr>
+      <w:tr>
+        <w:trPr>
+          <w:cnfStyle w:val="000000100000" w:firstRow="0" w:lastRow="0" w:firstColumn="0" w:lastColumn="0" w:oddVBand="0" w:evenVBand="0" w:oddHBand="1" w:evenHBand="0" w:firstRowFirstColumn="0" w:firstRowLastColumn="0" w:lastRowFirstColumn="0" w:lastRowLastColumn="0"/>
+        </w:trPr>
+        <w:tc>
+          <w:tcPr>
+            <w:cnfStyle w:val="001000000000" w:firstRow="0" w:lastRow="0" w:firstColumn="1" w:lastColumn="0" w:oddVBand="0" w:evenVBand="0" w:oddHBand="0" w:evenHBand="0" w:firstRowFirstColumn="0" w:firstRowLastColumn="0" w:lastRowFirstColumn="0" w:lastRowLastColumn="0"/>
+            <w:tcW w:w="3652" w:type="dxa"/>
+            <w:tcBorders>
+              <w:top w:val="none" w:sz="0" w:space="0" w:color="auto"/>
+              <w:left w:val="none" w:sz="0" w:space="0" w:color="auto"/>
+              <w:bottom w:val="none" w:sz="0" w:space="0" w:color="auto"/>
+            </w:tcBorders>
+          </w:tcPr>
+          <w:p>
+            <w:r>
+              <w:t>Solution Explorer</w:t>
+            </w:r>
+          </w:p>
+        </w:tc>
+        <w:tc>
+          <w:tcPr>
+            <w:tcW w:w="6253" w:type="dxa"/>
+            <w:tcBorders>
+              <w:top w:val="none" w:sz="0" w:space="0" w:color="auto"/>
+              <w:bottom w:val="none" w:sz="0" w:space="0" w:color="auto"/>
+              <w:right w:val="none" w:sz="0" w:space="0" w:color="auto"/>
+            </w:tcBorders>
+          </w:tcPr>
+          <w:p>
+            <w:pPr>
+              <w:cnfStyle w:val="000000100000" w:firstRow="0" w:lastRow="0" w:firstColumn="0" w:lastColumn="0" w:oddVBand="0" w:evenVBand="0" w:oddHBand="1" w:evenHBand="0" w:firstRowFirstColumn="0" w:firstRowLastColumn="0" w:lastRowFirstColumn="0" w:lastRowLastColumn="0"/>
+            </w:pPr>
+          </w:p>
+        </w:tc>
+      </w:tr>
+      <w:tr>
+        <w:tc>
+          <w:tcPr>
+            <w:cnfStyle w:val="001000000000" w:firstRow="0" w:lastRow="0" w:firstColumn="1" w:lastColumn="0" w:oddVBand="0" w:evenVBand="0" w:oddHBand="0" w:evenHBand="0" w:firstRowFirstColumn="0" w:firstRowLastColumn="0" w:lastRowFirstColumn="0" w:lastRowLastColumn="0"/>
+            <w:tcW w:w="3652" w:type="dxa"/>
+          </w:tcPr>
+          <w:p>
+            <w:r>
+              <w:t>Call Hierarchy</w:t>
+            </w:r>
+          </w:p>
+        </w:tc>
+        <w:tc>
+          <w:tcPr>
+            <w:tcW w:w="6253" w:type="dxa"/>
+          </w:tcPr>
+          <w:p>
+            <w:pPr>
+              <w:cnfStyle w:val="000000000000" w:firstRow="0" w:lastRow="0" w:firstColumn="0" w:lastColumn="0" w:oddVBand="0" w:evenVBand="0" w:oddHBand="0" w:evenHBand="0" w:firstRowFirstColumn="0" w:firstRowLastColumn="0" w:lastRowFirstColumn="0" w:lastRowLastColumn="0"/>
+            </w:pPr>
+          </w:p>
+        </w:tc>
+      </w:tr>
+      <w:tr>
+        <w:trPr>
+          <w:cnfStyle w:val="000000100000" w:firstRow="0" w:lastRow="0" w:firstColumn="0" w:lastColumn="0" w:oddVBand="0" w:evenVBand="0" w:oddHBand="1" w:evenHBand="0" w:firstRowFirstColumn="0" w:firstRowLastColumn="0" w:lastRowFirstColumn="0" w:lastRowLastColumn="0"/>
+        </w:trPr>
+        <w:tc>
+          <w:tcPr>
+            <w:cnfStyle w:val="001000000000" w:firstRow="0" w:lastRow="0" w:firstColumn="1" w:lastColumn="0" w:oddVBand="0" w:evenVBand="0" w:oddHBand="0" w:evenHBand="0" w:firstRowFirstColumn="0" w:firstRowLastColumn="0" w:lastRowFirstColumn="0" w:lastRowLastColumn="0"/>
+            <w:tcW w:w="3652" w:type="dxa"/>
+          </w:tcPr>
+          <w:p>
+            <w:r>
+              <w:lastRenderedPageBreak/>
+              <w:t>Class View</w:t>
+            </w:r>
+          </w:p>
+        </w:tc>
+        <w:tc>
+          <w:tcPr>
+            <w:tcW w:w="6253" w:type="dxa"/>
+          </w:tcPr>
+          <w:p>
+            <w:pPr>
+              <w:cnfStyle w:val="000000100000" w:firstRow="0" w:lastRow="0" w:firstColumn="0" w:lastColumn="0" w:oddVBand="0" w:evenVBand="0" w:oddHBand="1" w:evenHBand="0" w:firstRowFirstColumn="0" w:firstRowLastColumn="0" w:lastRowFirstColumn="0" w:lastRowLastColumn="0"/>
+            </w:pPr>
+          </w:p>
+        </w:tc>
+      </w:tr>
+      <w:tr>
+        <w:tc>
+          <w:tcPr>
+            <w:cnfStyle w:val="001000000000" w:firstRow="0" w:lastRow="0" w:firstColumn="1" w:lastColumn="0" w:oddVBand="0" w:evenVBand="0" w:oddHBand="0" w:evenHBand="0" w:firstRowFirstColumn="0" w:firstRowLastColumn="0" w:lastRowFirstColumn="0" w:lastRowLastColumn="0"/>
+            <w:tcW w:w="3652" w:type="dxa"/>
+          </w:tcPr>
+          <w:p>
+            <w:r>
+              <w:t>Object Browser</w:t>
+            </w:r>
+          </w:p>
+        </w:tc>
+        <w:tc>
+          <w:tcPr>
+            <w:tcW w:w="6253" w:type="dxa"/>
+          </w:tcPr>
+          <w:p>
+            <w:pPr>
+              <w:cnfStyle w:val="000000000000" w:firstRow="0" w:lastRow="0" w:firstColumn="0" w:lastColumn="0" w:oddVBand="0" w:evenVBand="0" w:oddHBand="0" w:evenHBand="0" w:firstRowFirstColumn="0" w:firstRowLastColumn="0" w:lastRowFirstColumn="0" w:lastRowLastColumn="0"/>
+            </w:pPr>
+          </w:p>
+        </w:tc>
+      </w:tr>
+      <w:tr>
+        <w:trPr>
+          <w:cnfStyle w:val="000000100000" w:firstRow="0" w:lastRow="0" w:firstColumn="0" w:lastColumn="0" w:oddVBand="0" w:evenVBand="0" w:oddHBand="1" w:evenHBand="0" w:firstRowFirstColumn="0" w:firstRowLastColumn="0" w:lastRowFirstColumn="0" w:lastRowLastColumn="0"/>
+        </w:trPr>
+        <w:tc>
+          <w:tcPr>
+            <w:cnfStyle w:val="001000000000" w:firstRow="0" w:lastRow="0" w:firstColumn="1" w:lastColumn="0" w:oddVBand="0" w:evenVBand="0" w:oddHBand="0" w:evenHBand="0" w:firstRowFirstColumn="0" w:firstRowLastColumn="0" w:lastRowFirstColumn="0" w:lastRowLastColumn="0"/>
+            <w:tcW w:w="3652" w:type="dxa"/>
+          </w:tcPr>
+          <w:p>
+            <w:r>
+              <w:t>Error List</w:t>
+            </w:r>
+          </w:p>
+        </w:tc>
+        <w:tc>
+          <w:tcPr>
+            <w:tcW w:w="6253" w:type="dxa"/>
+          </w:tcPr>
+          <w:p>
+            <w:pPr>
+              <w:cnfStyle w:val="000000100000" w:firstRow="0" w:lastRow="0" w:firstColumn="0" w:lastColumn="0" w:oddVBand="0" w:evenVBand="0" w:oddHBand="1" w:evenHBand="0" w:firstRowFirstColumn="0" w:firstRowLastColumn="0" w:lastRowFirstColumn="0" w:lastRowLastColumn="0"/>
+            </w:pPr>
+          </w:p>
+        </w:tc>
+      </w:tr>
+      <w:tr>
+        <w:tc>
+          <w:tcPr>
+            <w:cnfStyle w:val="001000000000" w:firstRow="0" w:lastRow="0" w:firstColumn="1" w:lastColumn="0" w:oddVBand="0" w:evenVBand="0" w:oddHBand="0" w:evenHBand="0" w:firstRowFirstColumn="0" w:firstRowLastColumn="0" w:lastRowFirstColumn="0" w:lastRowLastColumn="0"/>
+            <w:tcW w:w="3652" w:type="dxa"/>
+          </w:tcPr>
+          <w:p>
+            <w:r>
+              <w:t>Output</w:t>
+            </w:r>
+          </w:p>
+        </w:tc>
+        <w:tc>
+          <w:tcPr>
+            <w:tcW w:w="6253" w:type="dxa"/>
+          </w:tcPr>
+          <w:p>
+            <w:pPr>
+              <w:cnfStyle w:val="000000000000" w:firstRow="0" w:lastRow="0" w:firstColumn="0" w:lastColumn="0" w:oddVBand="0" w:evenVBand="0" w:oddHBand="0" w:evenHBand="0" w:firstRowFirstColumn="0" w:firstRowLastColumn="0" w:lastRowFirstColumn="0" w:lastRowLastColumn="0"/>
+            </w:pPr>
+          </w:p>
+        </w:tc>
+      </w:tr>
+      <w:tr>
+        <w:trPr>
+          <w:cnfStyle w:val="000000100000" w:firstRow="0" w:lastRow="0" w:firstColumn="0" w:lastColumn="0" w:oddVBand="0" w:evenVBand="0" w:oddHBand="1" w:evenHBand="0" w:firstRowFirstColumn="0" w:firstRowLastColumn="0" w:lastRowFirstColumn="0" w:lastRowLastColumn="0"/>
+        </w:trPr>
+        <w:tc>
+          <w:tcPr>
+            <w:cnfStyle w:val="001000000000" w:firstRow="0" w:lastRow="0" w:firstColumn="1" w:lastColumn="0" w:oddVBand="0" w:evenVBand="0" w:oddHBand="0" w:evenHBand="0" w:firstRowFirstColumn="0" w:firstRowLastColumn="0" w:lastRowFirstColumn="0" w:lastRowLastColumn="0"/>
+            <w:tcW w:w="3652" w:type="dxa"/>
+          </w:tcPr>
+          <w:p>
+            <w:r>
+              <w:t>Start Page</w:t>
+            </w:r>
+          </w:p>
+        </w:tc>
+        <w:tc>
+          <w:tcPr>
+            <w:tcW w:w="6253" w:type="dxa"/>
+          </w:tcPr>
+          <w:p>
+            <w:pPr>
+              <w:cnfStyle w:val="000000100000" w:firstRow="0" w:lastRow="0" w:firstColumn="0" w:lastColumn="0" w:oddVBand="0" w:evenVBand="0" w:oddHBand="1" w:evenHBand="0" w:firstRowFirstColumn="0" w:firstRowLastColumn="0" w:lastRowFirstColumn="0" w:lastRowLastColumn="0"/>
+            </w:pPr>
+          </w:p>
+        </w:tc>
+      </w:tr>
+      <w:tr>
+        <w:tc>
+          <w:tcPr>
+            <w:cnfStyle w:val="001000000000" w:firstRow="0" w:lastRow="0" w:firstColumn="1" w:lastColumn="0" w:oddVBand="0" w:evenVBand="0" w:oddHBand="0" w:evenHBand="0" w:firstRowFirstColumn="0" w:firstRowLastColumn="0" w:lastRowFirstColumn="0" w:lastRowLastColumn="0"/>
+            <w:tcW w:w="3652" w:type="dxa"/>
+          </w:tcPr>
+          <w:p>
+            <w:r>
+              <w:t>Task List</w:t>
+            </w:r>
+          </w:p>
+        </w:tc>
+        <w:tc>
+          <w:tcPr>
+            <w:tcW w:w="6253" w:type="dxa"/>
+          </w:tcPr>
+          <w:p>
+            <w:pPr>
+              <w:cnfStyle w:val="000000000000" w:firstRow="0" w:lastRow="0" w:firstColumn="0" w:lastColumn="0" w:oddVBand="0" w:evenVBand="0" w:oddHBand="0" w:evenHBand="0" w:firstRowFirstColumn="0" w:firstRowLastColumn="0" w:lastRowFirstColumn="0" w:lastRowLastColumn="0"/>
+            </w:pPr>
+          </w:p>
+        </w:tc>
+      </w:tr>
+      <w:tr>
+        <w:trPr>
+          <w:cnfStyle w:val="000000100000" w:firstRow="0" w:lastRow="0" w:firstColumn="0" w:lastColumn="0" w:oddVBand="0" w:evenVBand="0" w:oddHBand="1" w:evenHBand="0" w:firstRowFirstColumn="0" w:firstRowLastColumn="0" w:lastRowFirstColumn="0" w:lastRowLastColumn="0"/>
+        </w:trPr>
+        <w:tc>
+          <w:tcPr>
+            <w:cnfStyle w:val="001000000000" w:firstRow="0" w:lastRow="0" w:firstColumn="1" w:lastColumn="0" w:oddVBand="0" w:evenVBand="0" w:oddHBand="0" w:evenHBand="0" w:firstRowFirstColumn="0" w:firstRowLastColumn="0" w:lastRowFirstColumn="0" w:lastRowLastColumn="0"/>
+            <w:tcW w:w="3652" w:type="dxa"/>
+          </w:tcPr>
+          <w:p>
+            <w:r>
+              <w:t>Properties Window</w:t>
+            </w:r>
+          </w:p>
+        </w:tc>
+        <w:tc>
+          <w:tcPr>
+            <w:tcW w:w="6253" w:type="dxa"/>
+          </w:tcPr>
+          <w:p>
+            <w:pPr>
+              <w:cnfStyle w:val="000000100000" w:firstRow="0" w:lastRow="0" w:firstColumn="0" w:lastColumn="0" w:oddVBand="0" w:evenVBand="0" w:oddHBand="1" w:evenHBand="0" w:firstRowFirstColumn="0" w:firstRowLastColumn="0" w:lastRowFirstColumn="0" w:lastRowLastColumn="0"/>
+            </w:pPr>
+          </w:p>
+        </w:tc>
+      </w:tr>
+      <w:tr>
+        <w:tc>
+          <w:tcPr>
+            <w:cnfStyle w:val="001000000000" w:firstRow="0" w:lastRow="0" w:firstColumn="1" w:lastColumn="0" w:oddVBand="0" w:evenVBand="0" w:oddHBand="0" w:evenHBand="0" w:firstRowFirstColumn="0" w:firstRowLastColumn="0" w:lastRowFirstColumn="0" w:lastRowLastColumn="0"/>
+            <w:tcW w:w="9905" w:type="dxa"/>
+            <w:gridSpan w:val="2"/>
+            <w:shd w:val="clear" w:color="auto" w:fill="4F81BD" w:themeFill="accent1"/>
+          </w:tcPr>
+          <w:p>
+            <w:pPr>
+              <w:rPr>
+                <w:color w:val="FFFFFF" w:themeColor="background1"/>
+              </w:rPr>
+            </w:pPr>
+            <w:r>
+              <w:rPr>
+                <w:color w:val="FFFFFF" w:themeColor="background1"/>
+                <w:lang w:val="ru-RU"/>
+              </w:rPr>
+              <w:t xml:space="preserve">Меню </w:t>
+            </w:r>
+            <w:r>
+              <w:rPr>
+                <w:color w:val="FFFFFF" w:themeColor="background1"/>
+              </w:rPr>
+              <w:t>View -&gt; Other Windows</w:t>
+            </w:r>
+          </w:p>
+        </w:tc>
+      </w:tr>
+      <w:tr>
+        <w:trPr>
+          <w:cnfStyle w:val="000000100000" w:firstRow="0" w:lastRow="0" w:firstColumn="0" w:lastColumn="0" w:oddVBand="0" w:evenVBand="0" w:oddHBand="1" w:evenHBand="0" w:firstRowFirstColumn="0" w:firstRowLastColumn="0" w:lastRowFirstColumn="0" w:lastRowLastColumn="0"/>
+        </w:trPr>
+        <w:tc>
+          <w:tcPr>
+            <w:cnfStyle w:val="001000000000" w:firstRow="0" w:lastRow="0" w:firstColumn="1" w:lastColumn="0" w:oddVBand="0" w:evenVBand="0" w:oddHBand="0" w:evenHBand="0" w:firstRowFirstColumn="0" w:firstRowLastColumn="0" w:lastRowFirstColumn="0" w:lastRowLastColumn="0"/>
+            <w:tcW w:w="3652" w:type="dxa"/>
+          </w:tcPr>
+          <w:p>
+            <w:r>
+              <w:t>Bookmark Window</w:t>
+            </w:r>
+          </w:p>
+        </w:tc>
+        <w:tc>
+          <w:tcPr>
+            <w:tcW w:w="6253" w:type="dxa"/>
+          </w:tcPr>
+          <w:p>
+            <w:pPr>
+              <w:cnfStyle w:val="000000100000" w:firstRow="0" w:lastRow="0" w:firstColumn="0" w:lastColumn="0" w:oddVBand="0" w:evenVBand="0" w:oddHBand="1" w:evenHBand="0" w:firstRowFirstColumn="0" w:firstRowLastColumn="0" w:lastRowFirstColumn="0" w:lastRowLastColumn="0"/>
+            </w:pPr>
+          </w:p>
+        </w:tc>
+      </w:tr>
+      <w:tr>
+        <w:tc>
+          <w:tcPr>
+            <w:cnfStyle w:val="001000000000" w:firstRow="0" w:lastRow="0" w:firstColumn="1" w:lastColumn="0" w:oddVBand="0" w:evenVBand="0" w:oddHBand="0" w:evenHBand="0" w:firstRowFirstColumn="0" w:firstRowLastColumn="0" w:lastRowFirstColumn="0" w:lastRowLastColumn="0"/>
+            <w:tcW w:w="3652" w:type="dxa"/>
+          </w:tcPr>
+          <w:p>
+            <w:r>
+              <w:t>Package Manager Console</w:t>
+            </w:r>
+          </w:p>
+        </w:tc>
+        <w:tc>
+          <w:tcPr>
+            <w:tcW w:w="6253" w:type="dxa"/>
+          </w:tcPr>
+          <w:p>
+            <w:pPr>
+              <w:cnfStyle w:val="000000000000" w:firstRow="0" w:lastRow="0" w:firstColumn="0" w:lastColumn="0" w:oddVBand="0" w:evenVBand="0" w:oddHBand="0" w:evenHBand="0" w:firstRowFirstColumn="0" w:firstRowLastColumn="0" w:lastRowFirstColumn="0" w:lastRowLastColumn="0"/>
+              <w:rPr>
+                <w:lang w:val="ru-RU"/>
+              </w:rPr>
+            </w:pPr>
+            <w:r>
+              <w:rPr>
+                <w:lang w:val="ru-RU"/>
+              </w:rPr>
+              <w:t xml:space="preserve">Окно с командной строкой для </w:t>
+            </w:r>
+            <w:r>
+              <w:t>NuGet</w:t>
+            </w:r>
+            <w:r>
+              <w:rPr>
+                <w:lang w:val="ru-RU"/>
+              </w:rPr>
+              <w:t>.  Смотри</w:t>
+            </w:r>
+            <w:r>
+              <w:t xml:space="preserve"> </w:t>
+            </w:r>
+            <w:r>
+              <w:rPr>
+                <w:lang w:val="ru-RU"/>
+              </w:rPr>
+              <w:t>страницу</w:t>
+            </w:r>
+            <w:r>
+              <w:t xml:space="preserve"> </w:t>
+            </w:r>
+            <w:r>
+              <w:rPr>
+                <w:lang w:val="ru-RU"/>
+              </w:rPr>
+              <w:t>№</w:t>
+            </w:r>
+            <w:r>
+              <w:fldChar w:fldCharType="begin"/>
+            </w:r>
+            <w:r>
+              <w:instrText xml:space="preserve"> PAGEREF _Ref372457158 \h </w:instrText>
+            </w:r>
+            <w:r>
+              <w:fldChar w:fldCharType="separate"/>
+            </w:r>
+            <w:r>
+              <w:rPr>
+                <w:noProof/>
+              </w:rPr>
+              <w:t>4</w:t>
+            </w:r>
+            <w:r>
+              <w:fldChar w:fldCharType="end"/>
+            </w:r>
+            <w:r>
+              <w:rPr>
+                <w:lang w:val="ru-RU"/>
+              </w:rPr>
+              <w:t>.</w:t>
+            </w:r>
+          </w:p>
+        </w:tc>
+      </w:tr>
+      <w:tr>
+        <w:trPr>
+          <w:cnfStyle w:val="000000100000" w:firstRow="0" w:lastRow="0" w:firstColumn="0" w:lastColumn="0" w:oddVBand="0" w:evenVBand="0" w:oddHBand="1" w:evenHBand="0" w:firstRowFirstColumn="0" w:firstRowLastColumn="0" w:lastRowFirstColumn="0" w:lastRowLastColumn="0"/>
+        </w:trPr>
+        <w:tc>
+          <w:tcPr>
+            <w:cnfStyle w:val="001000000000" w:firstRow="0" w:lastRow="0" w:firstColumn="1" w:lastColumn="0" w:oddVBand="0" w:evenVBand="0" w:oddHBand="0" w:evenHBand="0" w:firstRowFirstColumn="0" w:firstRowLastColumn="0" w:lastRowFirstColumn="0" w:lastRowLastColumn="0"/>
+            <w:tcW w:w="3652" w:type="dxa"/>
+          </w:tcPr>
+          <w:p>
+            <w:pPr>
+              <w:rPr>
+                <w:lang w:val="ru-RU"/>
+              </w:rPr>
+            </w:pPr>
+            <w:r>
+              <w:t>Document</w:t>
+            </w:r>
+            <w:r>
+              <w:rPr>
+                <w:lang w:val="ru-RU"/>
+              </w:rPr>
+              <w:t xml:space="preserve"> </w:t>
+            </w:r>
+            <w:r>
+              <w:t>Outline</w:t>
+            </w:r>
+          </w:p>
+        </w:tc>
+        <w:tc>
+          <w:tcPr>
+            <w:tcW w:w="6253" w:type="dxa"/>
+          </w:tcPr>
+          <w:p>
+            <w:pPr>
+              <w:cnfStyle w:val="000000100000" w:firstRow="0" w:lastRow="0" w:firstColumn="0" w:lastColumn="0" w:oddVBand="0" w:evenVBand="0" w:oddHBand="1" w:evenHBand="0" w:firstRowFirstColumn="0" w:firstRowLastColumn="0" w:lastRowFirstColumn="0" w:lastRowLastColumn="0"/>
+              <w:rPr>
+                <w:lang w:val="ru-RU"/>
+              </w:rPr>
+            </w:pPr>
+            <w:r>
+              <w:rPr>
+                <w:lang w:val="ru-RU"/>
+              </w:rPr>
+              <w:t xml:space="preserve">Отображает структуру текущего «документа» в виде дерева. Работает для приложений </w:t>
+            </w:r>
+            <w:r>
+              <w:t>Windows</w:t>
+            </w:r>
+            <w:r>
+              <w:rPr>
+                <w:lang w:val="ru-RU"/>
+              </w:rPr>
+              <w:t xml:space="preserve"> </w:t>
+            </w:r>
+            <w:r>
+              <w:t>Forms</w:t>
+            </w:r>
+            <w:r>
+              <w:rPr>
+                <w:lang w:val="ru-RU"/>
+              </w:rPr>
+              <w:t xml:space="preserve">, </w:t>
+            </w:r>
+            <w:r>
+              <w:t>WPF</w:t>
+            </w:r>
+            <w:r>
+              <w:rPr>
+                <w:lang w:val="ru-RU"/>
+              </w:rPr>
+              <w:t xml:space="preserve"> </w:t>
+            </w:r>
+            <w:r>
+              <w:rPr>
+                <w:lang w:val="ru-RU"/>
+              </w:rPr>
+              <w:t xml:space="preserve">и </w:t>
+            </w:r>
+            <w:r>
+              <w:t>ASP</w:t>
+            </w:r>
+            <w:r>
+              <w:rPr>
+                <w:lang w:val="ru-RU"/>
+              </w:rPr>
+              <w:t>.</w:t>
+            </w:r>
+            <w:r>
+              <w:t>NET</w:t>
+            </w:r>
+          </w:p>
+        </w:tc>
+      </w:tr>
+    </w:tbl>
+    <w:p>
+      <w:pPr>
+        <w:rPr>
+          <w:lang w:val="ru-RU"/>
+        </w:rPr>
+      </w:pPr>
     </w:p>
     <w:p>
       <w:pPr>
@@ -1095,6 +1780,11 @@
       </w:r>
     </w:p>
     <w:p>
+      <w:pPr>
+        <w:rPr>
+          <w:lang w:val="ru-RU"/>
+        </w:rPr>
+      </w:pPr>
       <w:r>
         <w:rPr>
           <w:lang w:val="ru-RU"/>
@@ -1242,7 +1932,6 @@
         <w:rPr>
           <w:lang w:val="ru-RU"/>
         </w:rPr>
-        <w:lastRenderedPageBreak/>
         <w:t>Закладки</w:t>
       </w:r>
     </w:p>
@@ -1380,9 +2069,6 @@
     <w:p>
       <w:pPr>
         <w:pStyle w:val="Heading3"/>
-        <w:rPr>
-          <w:lang w:val="ru-RU"/>
-        </w:rPr>
       </w:pPr>
       <w:proofErr w:type="spellStart"/>
       <w:r>
@@ -1393,7 +2079,16 @@
         <w:rPr>
           <w:lang w:val="ru-RU"/>
         </w:rPr>
-        <w:t>ки отладчика</w:t>
+        <w:t>ки</w:t>
+      </w:r>
+      <w:r>
+        <w:t xml:space="preserve"> </w:t>
+      </w:r>
+      <w:r>
+        <w:rPr>
+          <w:lang w:val="ru-RU"/>
+        </w:rPr>
+        <w:t>отладчика</w:t>
       </w:r>
     </w:p>
     <w:p>
@@ -1430,7 +2125,10 @@
         <w:rPr>
           <w:lang w:val="ru-RU"/>
         </w:rPr>
-        <w:t xml:space="preserve">Окно </w:t>
+        <w:t>Окно</w:t>
+      </w:r>
+      <w:r>
+        <w:t xml:space="preserve"> </w:t>
       </w:r>
       <w:r>
         <w:t>Debug -&gt; Exceptions</w:t>
@@ -1439,23 +2137,29 @@
     <w:p>
       <w:pPr>
         <w:keepNext/>
-        <w:rPr>
-          <w:lang w:val="ru-RU"/>
-        </w:rPr>
       </w:pPr>
     </w:p>
     <w:p>
       <w:pPr>
         <w:pStyle w:val="Heading2"/>
-        <w:rPr>
-          <w:lang w:val="ru-RU"/>
-        </w:rPr>
-      </w:pPr>
-      <w:r>
-        <w:rPr>
-          <w:lang w:val="ru-RU"/>
-        </w:rPr>
-        <w:t xml:space="preserve">Менеджер пакетов </w:t>
+      </w:pPr>
+      <w:r>
+        <w:rPr>
+          <w:lang w:val="ru-RU"/>
+        </w:rPr>
+        <w:t>Менеджер</w:t>
+      </w:r>
+      <w:r>
+        <w:t xml:space="preserve"> </w:t>
+      </w:r>
+      <w:r>
+        <w:rPr>
+          <w:lang w:val="ru-RU"/>
+        </w:rPr>
+        <w:t>пакетов</w:t>
+      </w:r>
+      <w:r>
+        <w:t xml:space="preserve"> </w:t>
       </w:r>
       <w:r>
         <w:t>NuGet</w:t>
@@ -1622,10 +2326,514 @@
     </w:p>
     <w:p>
       <w:pPr>
+        <w:pStyle w:val="Heading3"/>
+        <w:rPr>
+          <w:lang w:val="ru-RU"/>
+        </w:rPr>
+      </w:pPr>
+      <w:r>
+        <w:rPr>
+          <w:lang w:val="ru-RU"/>
+        </w:rPr>
+        <w:t>Локальный ке</w:t>
+      </w:r>
+      <w:r>
+        <w:rPr>
+          <w:lang w:val="ru-RU"/>
+        </w:rPr>
+        <w:t>ш пакетов</w:t>
+      </w:r>
+    </w:p>
+    <w:p>
+      <w:pPr>
+        <w:keepNext/>
+        <w:rPr>
+          <w:lang w:val="ru-RU"/>
+        </w:rPr>
+      </w:pPr>
+      <w:proofErr w:type="gramStart"/>
+      <w:r>
+        <w:t>NuGet</w:t>
+      </w:r>
+      <w:r>
+        <w:rPr>
+          <w:lang w:val="ru-RU"/>
+        </w:rPr>
+        <w:t xml:space="preserve"> </w:t>
+      </w:r>
+      <w:r>
+        <w:rPr>
+          <w:lang w:val="ru-RU"/>
+        </w:rPr>
+        <w:t xml:space="preserve">сохраняет ранее установленные пакеты в папку </w:t>
+      </w:r>
+      <w:r>
+        <w:rPr>
+          <w:lang w:val="ru-RU"/>
+        </w:rPr>
+        <w:t>%LocalAppData%\NuGet\Cache</w:t>
+      </w:r>
+      <w:r>
+        <w:rPr>
+          <w:lang w:val="ru-RU"/>
+        </w:rPr>
+        <w:t>.</w:t>
+      </w:r>
+      <w:proofErr w:type="gramEnd"/>
+      <w:r>
+        <w:rPr>
+          <w:lang w:val="ru-RU"/>
+        </w:rPr>
+        <w:t xml:space="preserve"> </w:t>
+      </w:r>
+    </w:p>
+    <w:p>
+      <w:pPr>
+        <w:pStyle w:val="Heading3"/>
+        <w:rPr>
+          <w:lang w:val="ru-RU"/>
+        </w:rPr>
+      </w:pPr>
+      <w:bookmarkStart w:id="1" w:name="_Ref372457158"/>
+      <w:r>
+        <w:rPr>
+          <w:lang w:val="ru-RU"/>
+        </w:rPr>
+        <w:t xml:space="preserve">Окно </w:t>
+      </w:r>
+      <w:r>
+        <w:t>Package</w:t>
+      </w:r>
+      <w:r>
+        <w:rPr>
+          <w:lang w:val="ru-RU"/>
+        </w:rPr>
+        <w:t xml:space="preserve"> </w:t>
+      </w:r>
+      <w:r>
+        <w:t>Manager</w:t>
+      </w:r>
+      <w:r>
+        <w:rPr>
+          <w:lang w:val="ru-RU"/>
+        </w:rPr>
+        <w:t xml:space="preserve"> </w:t>
+      </w:r>
+      <w:r>
+        <w:t>Console</w:t>
+      </w:r>
+      <w:bookmarkEnd w:id="1"/>
+    </w:p>
+    <w:p>
+      <w:pPr>
+        <w:keepNext/>
+        <w:rPr>
+          <w:lang w:val="ru-RU"/>
+        </w:rPr>
+      </w:pPr>
+      <w:r>
+        <w:rPr>
+          <w:lang w:val="ru-RU"/>
+        </w:rPr>
+        <w:t xml:space="preserve">Для более быстрой работы с </w:t>
+      </w:r>
+      <w:r>
+        <w:t>NuGet</w:t>
+      </w:r>
+      <w:r>
+        <w:rPr>
+          <w:lang w:val="ru-RU"/>
+        </w:rPr>
+        <w:t xml:space="preserve"> </w:t>
+      </w:r>
+      <w:r>
+        <w:rPr>
+          <w:lang w:val="ru-RU"/>
+        </w:rPr>
+        <w:t xml:space="preserve">можно выполнять команды в этом окне. Консоль основана на </w:t>
+      </w:r>
+      <w:r>
+        <w:t>PowerShell</w:t>
+      </w:r>
+      <w:r>
+        <w:rPr>
+          <w:lang w:val="ru-RU"/>
+        </w:rPr>
+        <w:t>.</w:t>
+      </w:r>
+      <w:r>
+        <w:rPr>
+          <w:lang w:val="ru-RU"/>
+        </w:rPr>
+        <w:t xml:space="preserve"> В выпадающем списке</w:t>
+      </w:r>
+      <w:r>
+        <w:rPr>
+          <w:lang w:val="ru-RU"/>
+        </w:rPr>
+        <w:t xml:space="preserve"> можно выбрать источник пакетов (</w:t>
+      </w:r>
+      <w:r>
+        <w:t>feed</w:t>
+      </w:r>
+      <w:r>
+        <w:rPr>
+          <w:lang w:val="ru-RU"/>
+        </w:rPr>
+        <w:t>) и проект по умолчанию.</w:t>
+      </w:r>
+    </w:p>
+    <w:p>
+      <w:pPr>
+        <w:keepNext/>
+        <w:rPr>
+          <w:lang w:val="ru-RU"/>
+        </w:rPr>
+      </w:pPr>
+      <w:r>
+        <w:rPr>
+          <w:lang w:val="ru-RU"/>
+        </w:rPr>
+        <w:t>Поддерживаются следующие команды:</w:t>
+      </w:r>
+    </w:p>
+    <w:tbl>
+      <w:tblPr>
+        <w:tblStyle w:val="LightList-Accent1"/>
+        <w:tblW w:w="0" w:type="auto"/>
+        <w:tblLook w:val="04A0" w:firstRow="1" w:lastRow="0" w:firstColumn="1" w:lastColumn="0" w:noHBand="0" w:noVBand="1"/>
+      </w:tblPr>
+      <w:tblGrid>
+        <w:gridCol w:w="3652"/>
+        <w:gridCol w:w="6253"/>
+      </w:tblGrid>
+      <w:tr>
+        <w:trPr>
+          <w:cnfStyle w:val="100000000000" w:firstRow="1" w:lastRow="0" w:firstColumn="0" w:lastColumn="0" w:oddVBand="0" w:evenVBand="0" w:oddHBand="0" w:evenHBand="0" w:firstRowFirstColumn="0" w:firstRowLastColumn="0" w:lastRowFirstColumn="0" w:lastRowLastColumn="0"/>
+        </w:trPr>
+        <w:tc>
+          <w:tcPr>
+            <w:cnfStyle w:val="001000000000" w:firstRow="0" w:lastRow="0" w:firstColumn="1" w:lastColumn="0" w:oddVBand="0" w:evenVBand="0" w:oddHBand="0" w:evenHBand="0" w:firstRowFirstColumn="0" w:firstRowLastColumn="0" w:lastRowFirstColumn="0" w:lastRowLastColumn="0"/>
+            <w:tcW w:w="3652" w:type="dxa"/>
+            <w:tcBorders>
+              <w:bottom w:val="single" w:sz="4" w:space="0" w:color="4F81BD" w:themeColor="accent1"/>
+            </w:tcBorders>
+          </w:tcPr>
+          <w:p>
+            <w:pPr>
+              <w:keepNext/>
+            </w:pPr>
+            <w:r>
+              <w:rPr>
+                <w:lang w:val="ru-RU"/>
+              </w:rPr>
+              <w:t xml:space="preserve">Команда </w:t>
+            </w:r>
+            <w:r>
+              <w:t>(</w:t>
+            </w:r>
+            <w:proofErr w:type="spellStart"/>
+            <w:r>
+              <w:t>cmdlet</w:t>
+            </w:r>
+            <w:proofErr w:type="spellEnd"/>
+            <w:r>
+              <w:t>)</w:t>
+            </w:r>
+          </w:p>
+        </w:tc>
+        <w:tc>
+          <w:tcPr>
+            <w:tcW w:w="6253" w:type="dxa"/>
+            <w:tcBorders>
+              <w:bottom w:val="single" w:sz="4" w:space="0" w:color="4F81BD" w:themeColor="accent1"/>
+            </w:tcBorders>
+          </w:tcPr>
+          <w:p>
+            <w:pPr>
+              <w:keepNext/>
+              <w:cnfStyle w:val="100000000000" w:firstRow="1" w:lastRow="0" w:firstColumn="0" w:lastColumn="0" w:oddVBand="0" w:evenVBand="0" w:oddHBand="0" w:evenHBand="0" w:firstRowFirstColumn="0" w:firstRowLastColumn="0" w:lastRowFirstColumn="0" w:lastRowLastColumn="0"/>
+              <w:rPr>
+                <w:lang w:val="ru-RU"/>
+              </w:rPr>
+            </w:pPr>
+            <w:r>
+              <w:rPr>
+                <w:lang w:val="ru-RU"/>
+              </w:rPr>
+              <w:t>Назначение</w:t>
+            </w:r>
+          </w:p>
+        </w:tc>
+      </w:tr>
+      <w:tr>
+        <w:trPr>
+          <w:cnfStyle w:val="000000100000" w:firstRow="0" w:lastRow="0" w:firstColumn="0" w:lastColumn="0" w:oddVBand="0" w:evenVBand="0" w:oddHBand="1" w:evenHBand="0" w:firstRowFirstColumn="0" w:firstRowLastColumn="0" w:lastRowFirstColumn="0" w:lastRowLastColumn="0"/>
+        </w:trPr>
+        <w:tc>
+          <w:tcPr>
+            <w:cnfStyle w:val="001000000000" w:firstRow="0" w:lastRow="0" w:firstColumn="1" w:lastColumn="0" w:oddVBand="0" w:evenVBand="0" w:oddHBand="0" w:evenHBand="0" w:firstRowFirstColumn="0" w:firstRowLastColumn="0" w:lastRowFirstColumn="0" w:lastRowLastColumn="0"/>
+            <w:tcW w:w="3652" w:type="dxa"/>
+            <w:tcBorders>
+              <w:top w:val="single" w:sz="4" w:space="0" w:color="4F81BD" w:themeColor="accent1"/>
+              <w:left w:val="single" w:sz="4" w:space="0" w:color="4F81BD" w:themeColor="accent1"/>
+              <w:bottom w:val="single" w:sz="4" w:space="0" w:color="4F81BD" w:themeColor="accent1"/>
+              <w:right w:val="single" w:sz="4" w:space="0" w:color="4F81BD" w:themeColor="accent1"/>
+            </w:tcBorders>
+          </w:tcPr>
+          <w:p>
+            <w:pPr>
+              <w:keepNext/>
+            </w:pPr>
+            <w:r>
+              <w:t>Get-Package</w:t>
+            </w:r>
+          </w:p>
+        </w:tc>
+        <w:tc>
+          <w:tcPr>
+            <w:tcW w:w="6253" w:type="dxa"/>
+            <w:tcBorders>
+              <w:top w:val="single" w:sz="4" w:space="0" w:color="4F81BD" w:themeColor="accent1"/>
+              <w:left w:val="single" w:sz="4" w:space="0" w:color="4F81BD" w:themeColor="accent1"/>
+              <w:bottom w:val="single" w:sz="4" w:space="0" w:color="4F81BD" w:themeColor="accent1"/>
+              <w:right w:val="single" w:sz="4" w:space="0" w:color="4F81BD" w:themeColor="accent1"/>
+            </w:tcBorders>
+          </w:tcPr>
+          <w:p>
+            <w:pPr>
+              <w:keepNext/>
+              <w:cnfStyle w:val="000000100000" w:firstRow="0" w:lastRow="0" w:firstColumn="0" w:lastColumn="0" w:oddVBand="0" w:evenVBand="0" w:oddHBand="1" w:evenHBand="0" w:firstRowFirstColumn="0" w:firstRowLastColumn="0" w:lastRowFirstColumn="0" w:lastRowLastColumn="0"/>
+              <w:rPr>
+                <w:lang w:val="ru-RU"/>
+              </w:rPr>
+            </w:pPr>
+            <w:r>
+              <w:rPr>
+                <w:lang w:val="ru-RU"/>
+              </w:rPr>
+              <w:t>Выводит список установленных пакетов</w:t>
+            </w:r>
+          </w:p>
+        </w:tc>
+      </w:tr>
+      <w:tr>
+        <w:tc>
+          <w:tcPr>
+            <w:cnfStyle w:val="001000000000" w:firstRow="0" w:lastRow="0" w:firstColumn="1" w:lastColumn="0" w:oddVBand="0" w:evenVBand="0" w:oddHBand="0" w:evenHBand="0" w:firstRowFirstColumn="0" w:firstRowLastColumn="0" w:lastRowFirstColumn="0" w:lastRowLastColumn="0"/>
+            <w:tcW w:w="3652" w:type="dxa"/>
+            <w:tcBorders>
+              <w:top w:val="single" w:sz="4" w:space="0" w:color="4F81BD" w:themeColor="accent1"/>
+              <w:left w:val="single" w:sz="4" w:space="0" w:color="4F81BD" w:themeColor="accent1"/>
+              <w:bottom w:val="single" w:sz="4" w:space="0" w:color="4F81BD" w:themeColor="accent1"/>
+              <w:right w:val="single" w:sz="4" w:space="0" w:color="4F81BD" w:themeColor="accent1"/>
+            </w:tcBorders>
+          </w:tcPr>
+          <w:p>
+            <w:pPr>
+              <w:keepNext/>
+            </w:pPr>
+            <w:r>
+              <w:t>Install-Package</w:t>
+            </w:r>
+          </w:p>
+        </w:tc>
+        <w:tc>
+          <w:tcPr>
+            <w:tcW w:w="6253" w:type="dxa"/>
+            <w:tcBorders>
+              <w:top w:val="single" w:sz="4" w:space="0" w:color="4F81BD" w:themeColor="accent1"/>
+              <w:left w:val="single" w:sz="4" w:space="0" w:color="4F81BD" w:themeColor="accent1"/>
+              <w:bottom w:val="single" w:sz="4" w:space="0" w:color="4F81BD" w:themeColor="accent1"/>
+              <w:right w:val="single" w:sz="4" w:space="0" w:color="4F81BD" w:themeColor="accent1"/>
+            </w:tcBorders>
+          </w:tcPr>
+          <w:p>
+            <w:pPr>
+              <w:keepNext/>
+              <w:cnfStyle w:val="000000000000" w:firstRow="0" w:lastRow="0" w:firstColumn="0" w:lastColumn="0" w:oddVBand="0" w:evenVBand="0" w:oddHBand="0" w:evenHBand="0" w:firstRowFirstColumn="0" w:firstRowLastColumn="0" w:lastRowFirstColumn="0" w:lastRowLastColumn="0"/>
+              <w:rPr>
+                <w:lang w:val="ru-RU"/>
+              </w:rPr>
+            </w:pPr>
+            <w:r>
+              <w:rPr>
+                <w:lang w:val="ru-RU"/>
+              </w:rPr>
+              <w:t>Устанавливает пакет и его зависимости в выбранный проект.</w:t>
+            </w:r>
+          </w:p>
+        </w:tc>
+      </w:tr>
+      <w:tr>
+        <w:trPr>
+          <w:cnfStyle w:val="000000100000" w:firstRow="0" w:lastRow="0" w:firstColumn="0" w:lastColumn="0" w:oddVBand="0" w:evenVBand="0" w:oddHBand="1" w:evenHBand="0" w:firstRowFirstColumn="0" w:firstRowLastColumn="0" w:lastRowFirstColumn="0" w:lastRowLastColumn="0"/>
+        </w:trPr>
+        <w:tc>
+          <w:tcPr>
+            <w:cnfStyle w:val="001000000000" w:firstRow="0" w:lastRow="0" w:firstColumn="1" w:lastColumn="0" w:oddVBand="0" w:evenVBand="0" w:oddHBand="0" w:evenHBand="0" w:firstRowFirstColumn="0" w:firstRowLastColumn="0" w:lastRowFirstColumn="0" w:lastRowLastColumn="0"/>
+            <w:tcW w:w="3652" w:type="dxa"/>
+            <w:tcBorders>
+              <w:top w:val="single" w:sz="4" w:space="0" w:color="4F81BD" w:themeColor="accent1"/>
+              <w:left w:val="single" w:sz="4" w:space="0" w:color="4F81BD" w:themeColor="accent1"/>
+              <w:bottom w:val="single" w:sz="4" w:space="0" w:color="4F81BD" w:themeColor="accent1"/>
+              <w:right w:val="single" w:sz="4" w:space="0" w:color="4F81BD" w:themeColor="accent1"/>
+            </w:tcBorders>
+          </w:tcPr>
+          <w:p>
+            <w:pPr>
+              <w:keepNext/>
+            </w:pPr>
+            <w:r>
+              <w:t>Uninstall-Package</w:t>
+            </w:r>
+          </w:p>
+        </w:tc>
+        <w:tc>
+          <w:tcPr>
+            <w:tcW w:w="6253" w:type="dxa"/>
+            <w:tcBorders>
+              <w:top w:val="single" w:sz="4" w:space="0" w:color="4F81BD" w:themeColor="accent1"/>
+              <w:left w:val="single" w:sz="4" w:space="0" w:color="4F81BD" w:themeColor="accent1"/>
+              <w:bottom w:val="single" w:sz="4" w:space="0" w:color="4F81BD" w:themeColor="accent1"/>
+              <w:right w:val="single" w:sz="4" w:space="0" w:color="4F81BD" w:themeColor="accent1"/>
+            </w:tcBorders>
+          </w:tcPr>
+          <w:p>
+            <w:pPr>
+              <w:keepNext/>
+              <w:cnfStyle w:val="000000100000" w:firstRow="0" w:lastRow="0" w:firstColumn="0" w:lastColumn="0" w:oddVBand="0" w:evenVBand="0" w:oddHBand="1" w:evenHBand="0" w:firstRowFirstColumn="0" w:firstRowLastColumn="0" w:lastRowFirstColumn="0" w:lastRowLastColumn="0"/>
+              <w:rPr>
+                <w:lang w:val="ru-RU"/>
+              </w:rPr>
+            </w:pPr>
+            <w:r>
+              <w:rPr>
+                <w:lang w:val="ru-RU"/>
+              </w:rPr>
+              <w:t>Удаляет указанный пакет из проекта</w:t>
+            </w:r>
+          </w:p>
+        </w:tc>
+      </w:tr>
+      <w:tr>
+        <w:tc>
+          <w:tcPr>
+            <w:cnfStyle w:val="001000000000" w:firstRow="0" w:lastRow="0" w:firstColumn="1" w:lastColumn="0" w:oddVBand="0" w:evenVBand="0" w:oddHBand="0" w:evenHBand="0" w:firstRowFirstColumn="0" w:firstRowLastColumn="0" w:lastRowFirstColumn="0" w:lastRowLastColumn="0"/>
+            <w:tcW w:w="3652" w:type="dxa"/>
+            <w:tcBorders>
+              <w:top w:val="single" w:sz="4" w:space="0" w:color="4F81BD" w:themeColor="accent1"/>
+              <w:left w:val="single" w:sz="4" w:space="0" w:color="4F81BD" w:themeColor="accent1"/>
+              <w:bottom w:val="single" w:sz="4" w:space="0" w:color="4F81BD" w:themeColor="accent1"/>
+              <w:right w:val="single" w:sz="4" w:space="0" w:color="4F81BD" w:themeColor="accent1"/>
+            </w:tcBorders>
+          </w:tcPr>
+          <w:p>
+            <w:pPr>
+              <w:keepNext/>
+            </w:pPr>
+            <w:r>
+              <w:t>Update-Package</w:t>
+            </w:r>
+          </w:p>
+        </w:tc>
+        <w:tc>
+          <w:tcPr>
+            <w:tcW w:w="6253" w:type="dxa"/>
+            <w:tcBorders>
+              <w:top w:val="single" w:sz="4" w:space="0" w:color="4F81BD" w:themeColor="accent1"/>
+              <w:left w:val="single" w:sz="4" w:space="0" w:color="4F81BD" w:themeColor="accent1"/>
+              <w:bottom w:val="single" w:sz="4" w:space="0" w:color="4F81BD" w:themeColor="accent1"/>
+              <w:right w:val="single" w:sz="4" w:space="0" w:color="4F81BD" w:themeColor="accent1"/>
+            </w:tcBorders>
+          </w:tcPr>
+          <w:p>
+            <w:pPr>
+              <w:keepNext/>
+              <w:cnfStyle w:val="000000000000" w:firstRow="0" w:lastRow="0" w:firstColumn="0" w:lastColumn="0" w:oddVBand="0" w:evenVBand="0" w:oddHBand="0" w:evenHBand="0" w:firstRowFirstColumn="0" w:firstRowLastColumn="0" w:lastRowFirstColumn="0" w:lastRowLastColumn="0"/>
+              <w:rPr>
+                <w:lang w:val="ru-RU"/>
+              </w:rPr>
+            </w:pPr>
+            <w:r>
+              <w:rPr>
+                <w:lang w:val="ru-RU"/>
+              </w:rPr>
+              <w:t>Обновляет пакет</w:t>
+            </w:r>
+          </w:p>
+        </w:tc>
+      </w:tr>
+      <w:tr>
+        <w:trPr>
+          <w:cnfStyle w:val="000000100000" w:firstRow="0" w:lastRow="0" w:firstColumn="0" w:lastColumn="0" w:oddVBand="0" w:evenVBand="0" w:oddHBand="1" w:evenHBand="0" w:firstRowFirstColumn="0" w:firstRowLastColumn="0" w:lastRowFirstColumn="0" w:lastRowLastColumn="0"/>
+        </w:trPr>
+        <w:tc>
+          <w:tcPr>
+            <w:cnfStyle w:val="001000000000" w:firstRow="0" w:lastRow="0" w:firstColumn="1" w:lastColumn="0" w:oddVBand="0" w:evenVBand="0" w:oddHBand="0" w:evenHBand="0" w:firstRowFirstColumn="0" w:firstRowLastColumn="0" w:lastRowFirstColumn="0" w:lastRowLastColumn="0"/>
+            <w:tcW w:w="3652" w:type="dxa"/>
+            <w:tcBorders>
+              <w:top w:val="single" w:sz="4" w:space="0" w:color="4F81BD" w:themeColor="accent1"/>
+              <w:left w:val="single" w:sz="4" w:space="0" w:color="4F81BD" w:themeColor="accent1"/>
+              <w:bottom w:val="single" w:sz="4" w:space="0" w:color="4F81BD" w:themeColor="accent1"/>
+              <w:right w:val="single" w:sz="4" w:space="0" w:color="4F81BD" w:themeColor="accent1"/>
+            </w:tcBorders>
+          </w:tcPr>
+          <w:p>
+            <w:pPr>
+              <w:keepNext/>
+            </w:pPr>
+            <w:r>
+              <w:t>Get-Help NuGet</w:t>
+            </w:r>
+          </w:p>
+        </w:tc>
+        <w:tc>
+          <w:tcPr>
+            <w:tcW w:w="6253" w:type="dxa"/>
+            <w:tcBorders>
+              <w:top w:val="single" w:sz="4" w:space="0" w:color="4F81BD" w:themeColor="accent1"/>
+              <w:left w:val="single" w:sz="4" w:space="0" w:color="4F81BD" w:themeColor="accent1"/>
+              <w:bottom w:val="single" w:sz="4" w:space="0" w:color="4F81BD" w:themeColor="accent1"/>
+              <w:right w:val="single" w:sz="4" w:space="0" w:color="4F81BD" w:themeColor="accent1"/>
+            </w:tcBorders>
+          </w:tcPr>
+          <w:p>
+            <w:pPr>
+              <w:keepNext/>
+              <w:cnfStyle w:val="000000100000" w:firstRow="0" w:lastRow="0" w:firstColumn="0" w:lastColumn="0" w:oddVBand="0" w:evenVBand="0" w:oddHBand="1" w:evenHBand="0" w:firstRowFirstColumn="0" w:firstRowLastColumn="0" w:lastRowFirstColumn="0" w:lastRowLastColumn="0"/>
+              <w:rPr>
+                <w:lang w:val="ru-RU"/>
+              </w:rPr>
+            </w:pPr>
+            <w:r>
+              <w:rPr>
+                <w:lang w:val="ru-RU"/>
+              </w:rPr>
+              <w:t xml:space="preserve">Выводит список всех </w:t>
+            </w:r>
+            <w:r>
+              <w:t>NuGet</w:t>
+            </w:r>
+            <w:r>
+              <w:rPr>
+                <w:lang w:val="ru-RU"/>
+              </w:rPr>
+              <w:t xml:space="preserve"> </w:t>
+            </w:r>
+            <w:r>
+              <w:rPr>
+                <w:lang w:val="ru-RU"/>
+              </w:rPr>
+              <w:t>команд</w:t>
+            </w:r>
+          </w:p>
+        </w:tc>
+      </w:tr>
+    </w:tbl>
+    <w:p>
+      <w:pPr>
         <w:pStyle w:val="Heading2"/>
-        <w:rPr>
-          <w:lang w:val="ru-RU"/>
-        </w:rPr>
       </w:pPr>
       <w:r>
         <w:rPr>
@@ -1737,6 +2945,9 @@
     <w:p>
       <w:pPr>
         <w:pStyle w:val="Heading2"/>
+        <w:rPr>
+          <w:lang w:val="ru-RU"/>
+        </w:rPr>
       </w:pPr>
       <w:r>
         <w:rPr>
@@ -1745,7 +2956,16 @@
         <w:t xml:space="preserve">Расширения для </w:t>
       </w:r>
       <w:r>
-        <w:t>Visual Studio</w:t>
+        <w:t>Visual</w:t>
+      </w:r>
+      <w:r>
+        <w:rPr>
+          <w:lang w:val="ru-RU"/>
+        </w:rPr>
+        <w:t xml:space="preserve"> </w:t>
+      </w:r>
+      <w:r>
+        <w:t>Studio</w:t>
       </w:r>
     </w:p>
     <w:p>
@@ -2955,6 +4175,124 @@
       <w:color w:val="4F81BD" w:themeColor="accent1"/>
     </w:rPr>
   </w:style>
+  <w:style w:type="table" w:styleId="TableGrid">
+    <w:name w:val="Table Grid"/>
+    <w:basedOn w:val="TableNormal"/>
+    <w:uiPriority w:val="59"/>
+    <w:rsid w:val="00077439"/>
+    <w:pPr>
+      <w:spacing w:after="0" w:line="240" w:lineRule="auto"/>
+    </w:pPr>
+    <w:tblPr>
+      <w:tblInd w:w="0" w:type="dxa"/>
+      <w:tblBorders>
+        <w:top w:val="single" w:sz="4" w:space="0" w:color="auto"/>
+        <w:left w:val="single" w:sz="4" w:space="0" w:color="auto"/>
+        <w:bottom w:val="single" w:sz="4" w:space="0" w:color="auto"/>
+        <w:right w:val="single" w:sz="4" w:space="0" w:color="auto"/>
+        <w:insideH w:val="single" w:sz="4" w:space="0" w:color="auto"/>
+        <w:insideV w:val="single" w:sz="4" w:space="0" w:color="auto"/>
+      </w:tblBorders>
+      <w:tblCellMar>
+        <w:top w:w="0" w:type="dxa"/>
+        <w:left w:w="108" w:type="dxa"/>
+        <w:bottom w:w="0" w:type="dxa"/>
+        <w:right w:w="108" w:type="dxa"/>
+      </w:tblCellMar>
+    </w:tblPr>
+  </w:style>
+  <w:style w:type="table" w:styleId="LightList-Accent1">
+    <w:name w:val="Light List Accent 1"/>
+    <w:basedOn w:val="TableNormal"/>
+    <w:uiPriority w:val="61"/>
+    <w:rsid w:val="00077439"/>
+    <w:pPr>
+      <w:spacing w:after="0" w:line="240" w:lineRule="auto"/>
+    </w:pPr>
+    <w:tblPr>
+      <w:tblStyleRowBandSize w:val="1"/>
+      <w:tblStyleColBandSize w:val="1"/>
+      <w:tblInd w:w="0" w:type="dxa"/>
+      <w:tblBorders>
+        <w:top w:val="single" w:sz="8" w:space="0" w:color="4F81BD" w:themeColor="accent1"/>
+        <w:left w:val="single" w:sz="8" w:space="0" w:color="4F81BD" w:themeColor="accent1"/>
+        <w:bottom w:val="single" w:sz="8" w:space="0" w:color="4F81BD" w:themeColor="accent1"/>
+        <w:right w:val="single" w:sz="8" w:space="0" w:color="4F81BD" w:themeColor="accent1"/>
+      </w:tblBorders>
+      <w:tblCellMar>
+        <w:top w:w="0" w:type="dxa"/>
+        <w:left w:w="108" w:type="dxa"/>
+        <w:bottom w:w="0" w:type="dxa"/>
+        <w:right w:w="108" w:type="dxa"/>
+      </w:tblCellMar>
+    </w:tblPr>
+    <w:tblStylePr w:type="firstRow">
+      <w:pPr>
+        <w:spacing w:before="0" w:after="0" w:line="240" w:lineRule="auto"/>
+      </w:pPr>
+      <w:rPr>
+        <w:b/>
+        <w:bCs/>
+        <w:color w:val="FFFFFF" w:themeColor="background1"/>
+      </w:rPr>
+      <w:tblPr/>
+      <w:tcPr>
+        <w:shd w:val="clear" w:color="auto" w:fill="4F81BD" w:themeFill="accent1"/>
+      </w:tcPr>
+    </w:tblStylePr>
+    <w:tblStylePr w:type="lastRow">
+      <w:pPr>
+        <w:spacing w:before="0" w:after="0" w:line="240" w:lineRule="auto"/>
+      </w:pPr>
+      <w:rPr>
+        <w:b/>
+        <w:bCs/>
+      </w:rPr>
+      <w:tblPr/>
+      <w:tcPr>
+        <w:tcBorders>
+          <w:top w:val="double" w:sz="6" w:space="0" w:color="4F81BD" w:themeColor="accent1"/>
+          <w:left w:val="single" w:sz="8" w:space="0" w:color="4F81BD" w:themeColor="accent1"/>
+          <w:bottom w:val="single" w:sz="8" w:space="0" w:color="4F81BD" w:themeColor="accent1"/>
+          <w:right w:val="single" w:sz="8" w:space="0" w:color="4F81BD" w:themeColor="accent1"/>
+        </w:tcBorders>
+      </w:tcPr>
+    </w:tblStylePr>
+    <w:tblStylePr w:type="firstCol">
+      <w:rPr>
+        <w:b/>
+        <w:bCs/>
+      </w:rPr>
+    </w:tblStylePr>
+    <w:tblStylePr w:type="lastCol">
+      <w:rPr>
+        <w:b/>
+        <w:bCs/>
+      </w:rPr>
+    </w:tblStylePr>
+    <w:tblStylePr w:type="band1Vert">
+      <w:tblPr/>
+      <w:tcPr>
+        <w:tcBorders>
+          <w:top w:val="single" w:sz="8" w:space="0" w:color="4F81BD" w:themeColor="accent1"/>
+          <w:left w:val="single" w:sz="8" w:space="0" w:color="4F81BD" w:themeColor="accent1"/>
+          <w:bottom w:val="single" w:sz="8" w:space="0" w:color="4F81BD" w:themeColor="accent1"/>
+          <w:right w:val="single" w:sz="8" w:space="0" w:color="4F81BD" w:themeColor="accent1"/>
+        </w:tcBorders>
+      </w:tcPr>
+    </w:tblStylePr>
+    <w:tblStylePr w:type="band1Horz">
+      <w:tblPr/>
+      <w:tcPr>
+        <w:tcBorders>
+          <w:top w:val="single" w:sz="8" w:space="0" w:color="4F81BD" w:themeColor="accent1"/>
+          <w:left w:val="single" w:sz="8" w:space="0" w:color="4F81BD" w:themeColor="accent1"/>
+          <w:bottom w:val="single" w:sz="8" w:space="0" w:color="4F81BD" w:themeColor="accent1"/>
+          <w:right w:val="single" w:sz="8" w:space="0" w:color="4F81BD" w:themeColor="accent1"/>
+        </w:tcBorders>
+      </w:tcPr>
+    </w:tblStylePr>
+  </w:style>
 </w:styles>
 </file>
 
@@ -3372,6 +4710,124 @@
       <w:color w:val="4F81BD" w:themeColor="accent1"/>
     </w:rPr>
   </w:style>
+  <w:style w:type="table" w:styleId="TableGrid">
+    <w:name w:val="Table Grid"/>
+    <w:basedOn w:val="TableNormal"/>
+    <w:uiPriority w:val="59"/>
+    <w:rsid w:val="00077439"/>
+    <w:pPr>
+      <w:spacing w:after="0" w:line="240" w:lineRule="auto"/>
+    </w:pPr>
+    <w:tblPr>
+      <w:tblInd w:w="0" w:type="dxa"/>
+      <w:tblBorders>
+        <w:top w:val="single" w:sz="4" w:space="0" w:color="auto"/>
+        <w:left w:val="single" w:sz="4" w:space="0" w:color="auto"/>
+        <w:bottom w:val="single" w:sz="4" w:space="0" w:color="auto"/>
+        <w:right w:val="single" w:sz="4" w:space="0" w:color="auto"/>
+        <w:insideH w:val="single" w:sz="4" w:space="0" w:color="auto"/>
+        <w:insideV w:val="single" w:sz="4" w:space="0" w:color="auto"/>
+      </w:tblBorders>
+      <w:tblCellMar>
+        <w:top w:w="0" w:type="dxa"/>
+        <w:left w:w="108" w:type="dxa"/>
+        <w:bottom w:w="0" w:type="dxa"/>
+        <w:right w:w="108" w:type="dxa"/>
+      </w:tblCellMar>
+    </w:tblPr>
+  </w:style>
+  <w:style w:type="table" w:styleId="LightList-Accent1">
+    <w:name w:val="Light List Accent 1"/>
+    <w:basedOn w:val="TableNormal"/>
+    <w:uiPriority w:val="61"/>
+    <w:rsid w:val="00077439"/>
+    <w:pPr>
+      <w:spacing w:after="0" w:line="240" w:lineRule="auto"/>
+    </w:pPr>
+    <w:tblPr>
+      <w:tblStyleRowBandSize w:val="1"/>
+      <w:tblStyleColBandSize w:val="1"/>
+      <w:tblInd w:w="0" w:type="dxa"/>
+      <w:tblBorders>
+        <w:top w:val="single" w:sz="8" w:space="0" w:color="4F81BD" w:themeColor="accent1"/>
+        <w:left w:val="single" w:sz="8" w:space="0" w:color="4F81BD" w:themeColor="accent1"/>
+        <w:bottom w:val="single" w:sz="8" w:space="0" w:color="4F81BD" w:themeColor="accent1"/>
+        <w:right w:val="single" w:sz="8" w:space="0" w:color="4F81BD" w:themeColor="accent1"/>
+      </w:tblBorders>
+      <w:tblCellMar>
+        <w:top w:w="0" w:type="dxa"/>
+        <w:left w:w="108" w:type="dxa"/>
+        <w:bottom w:w="0" w:type="dxa"/>
+        <w:right w:w="108" w:type="dxa"/>
+      </w:tblCellMar>
+    </w:tblPr>
+    <w:tblStylePr w:type="firstRow">
+      <w:pPr>
+        <w:spacing w:before="0" w:after="0" w:line="240" w:lineRule="auto"/>
+      </w:pPr>
+      <w:rPr>
+        <w:b/>
+        <w:bCs/>
+        <w:color w:val="FFFFFF" w:themeColor="background1"/>
+      </w:rPr>
+      <w:tblPr/>
+      <w:tcPr>
+        <w:shd w:val="clear" w:color="auto" w:fill="4F81BD" w:themeFill="accent1"/>
+      </w:tcPr>
+    </w:tblStylePr>
+    <w:tblStylePr w:type="lastRow">
+      <w:pPr>
+        <w:spacing w:before="0" w:after="0" w:line="240" w:lineRule="auto"/>
+      </w:pPr>
+      <w:rPr>
+        <w:b/>
+        <w:bCs/>
+      </w:rPr>
+      <w:tblPr/>
+      <w:tcPr>
+        <w:tcBorders>
+          <w:top w:val="double" w:sz="6" w:space="0" w:color="4F81BD" w:themeColor="accent1"/>
+          <w:left w:val="single" w:sz="8" w:space="0" w:color="4F81BD" w:themeColor="accent1"/>
+          <w:bottom w:val="single" w:sz="8" w:space="0" w:color="4F81BD" w:themeColor="accent1"/>
+          <w:right w:val="single" w:sz="8" w:space="0" w:color="4F81BD" w:themeColor="accent1"/>
+        </w:tcBorders>
+      </w:tcPr>
+    </w:tblStylePr>
+    <w:tblStylePr w:type="firstCol">
+      <w:rPr>
+        <w:b/>
+        <w:bCs/>
+      </w:rPr>
+    </w:tblStylePr>
+    <w:tblStylePr w:type="lastCol">
+      <w:rPr>
+        <w:b/>
+        <w:bCs/>
+      </w:rPr>
+    </w:tblStylePr>
+    <w:tblStylePr w:type="band1Vert">
+      <w:tblPr/>
+      <w:tcPr>
+        <w:tcBorders>
+          <w:top w:val="single" w:sz="8" w:space="0" w:color="4F81BD" w:themeColor="accent1"/>
+          <w:left w:val="single" w:sz="8" w:space="0" w:color="4F81BD" w:themeColor="accent1"/>
+          <w:bottom w:val="single" w:sz="8" w:space="0" w:color="4F81BD" w:themeColor="accent1"/>
+          <w:right w:val="single" w:sz="8" w:space="0" w:color="4F81BD" w:themeColor="accent1"/>
+        </w:tcBorders>
+      </w:tcPr>
+    </w:tblStylePr>
+    <w:tblStylePr w:type="band1Horz">
+      <w:tblPr/>
+      <w:tcPr>
+        <w:tcBorders>
+          <w:top w:val="single" w:sz="8" w:space="0" w:color="4F81BD" w:themeColor="accent1"/>
+          <w:left w:val="single" w:sz="8" w:space="0" w:color="4F81BD" w:themeColor="accent1"/>
+          <w:bottom w:val="single" w:sz="8" w:space="0" w:color="4F81BD" w:themeColor="accent1"/>
+          <w:right w:val="single" w:sz="8" w:space="0" w:color="4F81BD" w:themeColor="accent1"/>
+        </w:tcBorders>
+      </w:tcPr>
+    </w:tblStylePr>
+  </w:style>
 </w:styles>
 </file>
 
@@ -3665,7 +5121,7 @@
 </file>
 
 <file path=customXml/itemProps1.xml><?xml version="1.0" encoding="utf-8"?>
-<ds:datastoreItem xmlns:ds="http://schemas.openxmlformats.org/officeDocument/2006/customXml" ds:itemID="{D929A84C-0ADC-42E5-985D-4105A1DF75B8}">
+<ds:datastoreItem xmlns:ds="http://schemas.openxmlformats.org/officeDocument/2006/customXml" ds:itemID="{7E6F806B-311D-4313-9FC0-80E7781E2E37}">
   <ds:schemaRefs>
     <ds:schemaRef ds:uri="http://schemas.openxmlformats.org/officeDocument/2006/bibliography"/>
   </ds:schemaRefs>

</xml_diff>